<commit_message>
Fixed the wrong URLs listed in the document.
</commit_message>
<xml_diff>
--- a/responsive_website_writeup.docx
+++ b/responsive_website_writeup.docx
@@ -19,10 +19,6 @@
       </w:r>
       <w:r>
         <w:br/>
-      </w:r>
-      <w:bookmarkStart w:id="0" w:name="_GoBack"/>
-      <w:bookmarkEnd w:id="0"/>
-      <w:r>
         <w:t>March 11, 2018</w:t>
       </w:r>
     </w:p>
@@ -45,15 +41,7 @@
         <w:t>A website was</w:t>
       </w:r>
       <w:r>
-        <w:t xml:space="preserve"> created for the Winter Wear Warehouse (WWW) </w:t>
-      </w:r>
-      <w:proofErr w:type="gramStart"/>
-      <w:r>
-        <w:t>LLC ;</w:t>
-      </w:r>
-      <w:proofErr w:type="gramEnd"/>
-      <w:r>
-        <w:t xml:space="preserve">  the URL is:</w:t>
+        <w:t xml:space="preserve"> created for the Winter Wear Warehouse (WWW) LLC ;  the URL is:</w:t>
       </w:r>
     </w:p>
     <w:p>
@@ -65,7 +53,7 @@
           <w:rPr>
             <w:rStyle w:val="Hyperlink"/>
           </w:rPr>
-          <w:t>https://jctoll.github.io/winter_wear_house/index.html</w:t>
+          <w:t>https://jctoll.github.io/winter_wear_warehouse/index.html</w:t>
         </w:r>
       </w:hyperlink>
     </w:p>
@@ -76,23 +64,7 @@
     </w:p>
     <w:p>
       <w:r>
-        <w:t>Using research methods, the targeted audience (customers) was identified and the targeted devices were determined</w:t>
-      </w:r>
-      <w:proofErr w:type="gramStart"/>
-      <w:r>
-        <w:t>,  and</w:t>
-      </w:r>
-      <w:proofErr w:type="gramEnd"/>
-      <w:r>
-        <w:t xml:space="preserve"> then using website testing, the responsive quality of this website was evaluated.  Several issues were uncovered and fixed.  This document provides the research and testing that was done, and how the website was updated to improve the </w:t>
-      </w:r>
-      <w:proofErr w:type="spellStart"/>
-      <w:r>
-        <w:t>responsivity</w:t>
-      </w:r>
-      <w:proofErr w:type="spellEnd"/>
-      <w:r>
-        <w:t xml:space="preserve">. </w:t>
+        <w:t xml:space="preserve">Using research methods, the targeted audience (customers) was identified and the targeted devices were determined,  and then using website testing, the responsive quality of this website was evaluated.  Several issues were uncovered and fixed.  This document provides the research and testing that was done, and how the website was updated to improve the responsivity. </w:t>
       </w:r>
     </w:p>
     <w:p/>
@@ -488,25 +460,7 @@
                 <w:sz w:val="24"/>
                 <w:szCs w:val="24"/>
               </w:rPr>
-              <w:t xml:space="preserve">    18-25 </w:t>
-            </w:r>
-            <w:proofErr w:type="spellStart"/>
-            <w:r>
-              <w:rPr>
-                <w:rFonts w:ascii="Times New Roman" w:eastAsia="Times New Roman" w:hAnsi="Times New Roman" w:cs="Times New Roman"/>
-                <w:sz w:val="24"/>
-                <w:szCs w:val="24"/>
-              </w:rPr>
-              <w:t>yrs</w:t>
-            </w:r>
-            <w:proofErr w:type="spellEnd"/>
-            <w:r>
-              <w:rPr>
-                <w:rFonts w:ascii="Times New Roman" w:eastAsia="Times New Roman" w:hAnsi="Times New Roman" w:cs="Times New Roman"/>
-                <w:sz w:val="24"/>
-                <w:szCs w:val="24"/>
-              </w:rPr>
-              <w:t xml:space="preserve"> old</w:t>
+              <w:t xml:space="preserve">    18-25 yrs old</w:t>
             </w:r>
             <w:r>
               <w:rPr>
@@ -515,25 +469,7 @@
                 <w:szCs w:val="24"/>
               </w:rPr>
               <w:br/>
-              <w:t xml:space="preserve">    26-45 </w:t>
-            </w:r>
-            <w:proofErr w:type="spellStart"/>
-            <w:r>
-              <w:rPr>
-                <w:rFonts w:ascii="Times New Roman" w:eastAsia="Times New Roman" w:hAnsi="Times New Roman" w:cs="Times New Roman"/>
-                <w:sz w:val="24"/>
-                <w:szCs w:val="24"/>
-              </w:rPr>
-              <w:t>yrs</w:t>
-            </w:r>
-            <w:proofErr w:type="spellEnd"/>
-            <w:r>
-              <w:rPr>
-                <w:rFonts w:ascii="Times New Roman" w:eastAsia="Times New Roman" w:hAnsi="Times New Roman" w:cs="Times New Roman"/>
-                <w:sz w:val="24"/>
-                <w:szCs w:val="24"/>
-              </w:rPr>
-              <w:t xml:space="preserve"> old</w:t>
+              <w:t xml:space="preserve">    26-45 yrs old</w:t>
             </w:r>
             <w:r>
               <w:rPr>
@@ -542,25 +478,7 @@
                 <w:szCs w:val="24"/>
               </w:rPr>
               <w:br/>
-              <w:t xml:space="preserve">    46-65 </w:t>
-            </w:r>
-            <w:proofErr w:type="spellStart"/>
-            <w:r>
-              <w:rPr>
-                <w:rFonts w:ascii="Times New Roman" w:eastAsia="Times New Roman" w:hAnsi="Times New Roman" w:cs="Times New Roman"/>
-                <w:sz w:val="24"/>
-                <w:szCs w:val="24"/>
-              </w:rPr>
-              <w:t>yrs</w:t>
-            </w:r>
-            <w:proofErr w:type="spellEnd"/>
-            <w:r>
-              <w:rPr>
-                <w:rFonts w:ascii="Times New Roman" w:eastAsia="Times New Roman" w:hAnsi="Times New Roman" w:cs="Times New Roman"/>
-                <w:sz w:val="24"/>
-                <w:szCs w:val="24"/>
-              </w:rPr>
-              <w:t xml:space="preserve"> old</w:t>
+              <w:t xml:space="preserve">    46-65 yrs old</w:t>
             </w:r>
             <w:r>
               <w:rPr>
@@ -569,25 +487,7 @@
                 <w:szCs w:val="24"/>
               </w:rPr>
               <w:br/>
-              <w:t xml:space="preserve">    &gt;65 </w:t>
-            </w:r>
-            <w:proofErr w:type="spellStart"/>
-            <w:r>
-              <w:rPr>
-                <w:rFonts w:ascii="Times New Roman" w:eastAsia="Times New Roman" w:hAnsi="Times New Roman" w:cs="Times New Roman"/>
-                <w:sz w:val="24"/>
-                <w:szCs w:val="24"/>
-              </w:rPr>
-              <w:t>yrs</w:t>
-            </w:r>
-            <w:proofErr w:type="spellEnd"/>
-            <w:r>
-              <w:rPr>
-                <w:rFonts w:ascii="Times New Roman" w:eastAsia="Times New Roman" w:hAnsi="Times New Roman" w:cs="Times New Roman"/>
-                <w:sz w:val="24"/>
-                <w:szCs w:val="24"/>
-              </w:rPr>
-              <w:t xml:space="preserve"> old</w:t>
+              <w:t xml:space="preserve">    &gt;65 yrs old</w:t>
             </w:r>
           </w:p>
           <w:p>
@@ -1424,17 +1324,8 @@
                 <w:szCs w:val="24"/>
               </w:rPr>
               <w:br/>
-            </w:r>
-            <w:proofErr w:type="spellStart"/>
-            <w:r>
-              <w:rPr>
-                <w:rFonts w:ascii="Times New Roman" w:eastAsia="Times New Roman" w:hAnsi="Times New Roman" w:cs="Times New Roman"/>
-                <w:sz w:val="24"/>
-                <w:szCs w:val="24"/>
-              </w:rPr>
               <w:t>H</w:t>
             </w:r>
-            <w:proofErr w:type="spellEnd"/>
           </w:p>
         </w:tc>
       </w:tr>
@@ -1671,29 +1562,7 @@
                 <w:sz w:val="24"/>
                 <w:szCs w:val="24"/>
               </w:rPr>
-              <w:t xml:space="preserve">employee, home duties, shift-worker, academic, professional, business owner, executive, </w:t>
-            </w:r>
-            <w:proofErr w:type="spellStart"/>
-            <w:r>
-              <w:rPr>
-                <w:rFonts w:ascii="Times New Roman" w:eastAsia="Times New Roman" w:hAnsi="Times New Roman" w:cs="Times New Roman"/>
-                <w:i/>
-                <w:iCs/>
-                <w:sz w:val="24"/>
-                <w:szCs w:val="24"/>
-              </w:rPr>
-              <w:t>carer</w:t>
-            </w:r>
-            <w:proofErr w:type="spellEnd"/>
-            <w:r>
-              <w:rPr>
-                <w:rFonts w:ascii="Times New Roman" w:eastAsia="Times New Roman" w:hAnsi="Times New Roman" w:cs="Times New Roman"/>
-                <w:i/>
-                <w:iCs/>
-                <w:sz w:val="24"/>
-                <w:szCs w:val="24"/>
-              </w:rPr>
-              <w:t>, unemployed, volunteer, specific industry sector</w:t>
+              <w:t>employee, home duties, shift-worker, academic, professional, business owner, executive, carer, unemployed, volunteer, specific industry sector</w:t>
             </w:r>
           </w:p>
         </w:tc>
@@ -1717,7 +1586,6 @@
                 <w:szCs w:val="24"/>
               </w:rPr>
             </w:pPr>
-            <w:proofErr w:type="spellStart"/>
             <w:r>
               <w:rPr>
                 <w:rFonts w:ascii="Times New Roman" w:eastAsia="Times New Roman" w:hAnsi="Times New Roman" w:cs="Times New Roman"/>
@@ -1732,16 +1600,7 @@
                 <w:sz w:val="24"/>
                 <w:szCs w:val="24"/>
               </w:rPr>
-              <w:t xml:space="preserve"> working</w:t>
-            </w:r>
-            <w:proofErr w:type="spellEnd"/>
-            <w:r>
-              <w:rPr>
-                <w:rFonts w:ascii="Times New Roman" w:eastAsia="Times New Roman" w:hAnsi="Times New Roman" w:cs="Times New Roman"/>
-                <w:sz w:val="24"/>
-                <w:szCs w:val="24"/>
-              </w:rPr>
-              <w:t xml:space="preserve"> – non-career</w:t>
+              <w:t xml:space="preserve"> working – non-career</w:t>
             </w:r>
             <w:r>
               <w:rPr>
@@ -3375,18 +3234,8 @@
                 <w:sz w:val="24"/>
                 <w:szCs w:val="24"/>
               </w:rPr>
-              <w:t xml:space="preserve">Need to shop for winter clothes – want to be </w:t>
-            </w:r>
-            <w:proofErr w:type="spellStart"/>
-            <w:r>
-              <w:rPr>
-                <w:rFonts w:ascii="Times New Roman" w:eastAsia="Times New Roman" w:hAnsi="Times New Roman" w:cs="Times New Roman"/>
-                <w:sz w:val="24"/>
-                <w:szCs w:val="24"/>
-              </w:rPr>
-              <w:t>fashinable</w:t>
-            </w:r>
-            <w:proofErr w:type="spellEnd"/>
+              <w:t>Need to shop for winter clothes – want to be fashinable</w:t>
+            </w:r>
           </w:p>
         </w:tc>
         <w:tc>
@@ -3500,29 +3349,7 @@
                 <w:sz w:val="24"/>
                 <w:szCs w:val="24"/>
               </w:rPr>
-              <w:t xml:space="preserve">Google, link from other site, word-of-mouth, </w:t>
-            </w:r>
-            <w:proofErr w:type="spellStart"/>
-            <w:r>
-              <w:rPr>
-                <w:rFonts w:ascii="Times New Roman" w:eastAsia="Times New Roman" w:hAnsi="Times New Roman" w:cs="Times New Roman"/>
-                <w:i/>
-                <w:iCs/>
-                <w:sz w:val="24"/>
-                <w:szCs w:val="24"/>
-              </w:rPr>
-              <w:t>enewsletter</w:t>
-            </w:r>
-            <w:proofErr w:type="spellEnd"/>
-            <w:r>
-              <w:rPr>
-                <w:rFonts w:ascii="Times New Roman" w:eastAsia="Times New Roman" w:hAnsi="Times New Roman" w:cs="Times New Roman"/>
-                <w:i/>
-                <w:iCs/>
-                <w:sz w:val="24"/>
-                <w:szCs w:val="24"/>
-              </w:rPr>
-              <w:t xml:space="preserve"> link, found it accidentally</w:t>
+              <w:t>Google, link from other site, word-of-mouth, enewsletter link, found it accidentally</w:t>
             </w:r>
           </w:p>
         </w:tc>
@@ -4052,33 +3879,15 @@
           <w:b w:val="0"/>
           <w:bCs w:val="0"/>
         </w:rPr>
-        <w:t xml:space="preserve"> – our demographics are highlighted in </w:t>
-      </w:r>
-      <w:proofErr w:type="gramStart"/>
-      <w:r>
-        <w:rPr>
-          <w:rStyle w:val="Strong"/>
-          <w:b w:val="0"/>
-          <w:bCs w:val="0"/>
-        </w:rPr>
-        <w:t xml:space="preserve">yellow </w:t>
-      </w:r>
-      <w:r>
-        <w:rPr>
-          <w:rStyle w:val="Strong"/>
-          <w:b w:val="0"/>
-          <w:bCs w:val="0"/>
-        </w:rPr>
-        <w:t>.</w:t>
-      </w:r>
-      <w:proofErr w:type="gramEnd"/>
-      <w:r>
-        <w:rPr>
-          <w:rStyle w:val="Strong"/>
-          <w:b w:val="0"/>
-          <w:bCs w:val="0"/>
-        </w:rPr>
-        <w:t xml:space="preserve">  As a result, the website</w:t>
+        <w:t xml:space="preserve"> – our demographics are highlighted in yellow </w:t>
+      </w:r>
+      <w:r>
+        <w:rPr>
+          <w:rStyle w:val="Strong"/>
+          <w:b w:val="0"/>
+          <w:bCs w:val="0"/>
+        </w:rPr>
+        <w:t>.  As a result, the website</w:t>
       </w:r>
       <w:r>
         <w:rPr>
@@ -4297,18 +4106,57 @@
           <w:b w:val="0"/>
           <w:bCs w:val="0"/>
         </w:rPr>
-        <w:t xml:space="preserve"> for </w:t>
-      </w:r>
-      <w:proofErr w:type="gramStart"/>
-      <w:r>
-        <w:rPr>
-          <w:rStyle w:val="Strong"/>
-          <w:b w:val="0"/>
-          <w:bCs w:val="0"/>
-        </w:rPr>
-        <w:t>Winter</w:t>
-      </w:r>
-      <w:proofErr w:type="gramEnd"/>
+        <w:t xml:space="preserve"> for Winter </w:t>
+      </w:r>
+    </w:p>
+    <w:p>
+      <w:pPr>
+        <w:rPr>
+          <w:rStyle w:val="Strong"/>
+          <w:b w:val="0"/>
+          <w:bCs w:val="0"/>
+        </w:rPr>
+      </w:pPr>
+      <w:r>
+        <w:rPr>
+          <w:rStyle w:val="Strong"/>
+          <w:b w:val="0"/>
+          <w:bCs w:val="0"/>
+        </w:rPr>
+        <w:t>Janet is a 26 year working mother of 3 kids, and lives in Ann Arbor, MI.  She works full-time while juggling her children’s sports, music and dance lessons during the weekends.  Janet is at her daughter’s soccer game –</w:t>
+      </w:r>
+      <w:r>
+        <w:rPr>
+          <w:rStyle w:val="Strong"/>
+          <w:b w:val="0"/>
+          <w:bCs w:val="0"/>
+        </w:rPr>
+        <w:t xml:space="preserve"> and she is cold; Autumn has arrived</w:t>
+      </w:r>
+      <w:r>
+        <w:rPr>
+          <w:rStyle w:val="Strong"/>
+          <w:b w:val="0"/>
+          <w:bCs w:val="0"/>
+        </w:rPr>
+        <w:t>.  Janet realizes</w:t>
+      </w:r>
+      <w:r>
+        <w:rPr>
+          <w:rStyle w:val="Strong"/>
+          <w:b w:val="0"/>
+          <w:bCs w:val="0"/>
+        </w:rPr>
+        <w:t xml:space="preserve"> she needs to quickly get more winter clothes.  So at half-time, she opens her mobile phone, a Samsung 7, and starts searching.  She finds our website </w:t>
+      </w:r>
+      <w:r>
+        <w:rPr>
+          <w:rStyle w:val="Strong"/>
+          <w:b w:val="0"/>
+          <w:bCs w:val="0"/>
+        </w:rPr>
+        <w:t>–</w:t>
+      </w:r>
       <w:r>
         <w:rPr>
           <w:rStyle w:val="Strong"/>
@@ -4317,98 +4165,460 @@
         </w:rPr>
         <w:t xml:space="preserve"> </w:t>
       </w:r>
-    </w:p>
-    <w:p>
-      <w:pPr>
-        <w:rPr>
-          <w:rStyle w:val="Strong"/>
-          <w:b w:val="0"/>
-          <w:bCs w:val="0"/>
-        </w:rPr>
-      </w:pPr>
-      <w:r>
-        <w:rPr>
-          <w:rStyle w:val="Strong"/>
-          <w:b w:val="0"/>
-          <w:bCs w:val="0"/>
-        </w:rPr>
-        <w:t>Janet is a 26 year working mother of 3 kids, and lives in Ann Arbor, MI.  She works full-time while juggling her children’s sports, music and dance lessons during the weekends.  Janet is at her daughter’s soccer game –</w:t>
-      </w:r>
-      <w:r>
-        <w:rPr>
-          <w:rStyle w:val="Strong"/>
-          <w:b w:val="0"/>
-          <w:bCs w:val="0"/>
-        </w:rPr>
-        <w:t xml:space="preserve"> and she is cold; </w:t>
-      </w:r>
-      <w:proofErr w:type="gramStart"/>
-      <w:r>
-        <w:rPr>
-          <w:rStyle w:val="Strong"/>
-          <w:b w:val="0"/>
-          <w:bCs w:val="0"/>
-        </w:rPr>
-        <w:t>Autumn</w:t>
-      </w:r>
-      <w:proofErr w:type="gramEnd"/>
-      <w:r>
-        <w:rPr>
-          <w:rStyle w:val="Strong"/>
-          <w:b w:val="0"/>
-          <w:bCs w:val="0"/>
-        </w:rPr>
-        <w:t xml:space="preserve"> has arrived</w:t>
-      </w:r>
-      <w:r>
-        <w:rPr>
-          <w:rStyle w:val="Strong"/>
-          <w:b w:val="0"/>
-          <w:bCs w:val="0"/>
-        </w:rPr>
-        <w:t>.  Janet realizes</w:t>
-      </w:r>
-      <w:r>
-        <w:rPr>
-          <w:rStyle w:val="Strong"/>
-          <w:b w:val="0"/>
-          <w:bCs w:val="0"/>
-        </w:rPr>
-        <w:t xml:space="preserve"> she needs to quickly get more winter clothes.  So at half-time, she opens her mobile phone, a Samsung 7, and starts searching.  She finds our website </w:t>
-      </w:r>
-      <w:r>
-        <w:rPr>
-          <w:rStyle w:val="Strong"/>
-          <w:b w:val="0"/>
-          <w:bCs w:val="0"/>
-        </w:rPr>
-        <w:t>–</w:t>
-      </w:r>
-      <w:r>
-        <w:rPr>
-          <w:rStyle w:val="Strong"/>
-          <w:b w:val="0"/>
+      <w:r>
+        <w:rPr>
+          <w:rStyle w:val="Strong"/>
+          <w:b w:val="0"/>
+          <w:bCs w:val="0"/>
+        </w:rPr>
+        <w:t xml:space="preserve">and quickly purchases some scarves, and gloves.  She remembers that her best friend and co-worker is having a birthday – so she takes advantage of our website and orders some fashionable winter clothes and accessories. </w:t>
+      </w:r>
+    </w:p>
+    <w:p>
+      <w:pPr>
+        <w:rPr>
+          <w:rStyle w:val="Strong"/>
+          <w:b w:val="0"/>
+          <w:bCs w:val="0"/>
+        </w:rPr>
+      </w:pPr>
+    </w:p>
+    <w:p>
+      <w:pPr>
+        <w:pStyle w:val="Heading1"/>
+        <w:rPr>
+          <w:rStyle w:val="Strong"/>
+          <w:bCs w:val="0"/>
+        </w:rPr>
+      </w:pPr>
+      <w:r>
+        <w:rPr>
+          <w:rStyle w:val="Strong"/>
+          <w:bCs w:val="0"/>
+        </w:rPr>
+        <w:t xml:space="preserve">Web Browser Test </w:t>
+      </w:r>
+      <w:r>
+        <w:rPr>
+          <w:rStyle w:val="Strong"/>
           <w:bCs w:val="0"/>
         </w:rPr>
         <w:t xml:space="preserve"> </w:t>
       </w:r>
-      <w:r>
-        <w:rPr>
-          <w:rStyle w:val="Strong"/>
-          <w:b w:val="0"/>
-          <w:bCs w:val="0"/>
-        </w:rPr>
-        <w:t xml:space="preserve">and quickly purchases some scarves, and gloves.  She remembers that her best friend and co-worker is having a birthday – so she takes advantage of our website and orders some fashionable winter clothes and accessories. </w:t>
-      </w:r>
-    </w:p>
-    <w:p>
-      <w:pPr>
-        <w:rPr>
-          <w:rStyle w:val="Strong"/>
-          <w:b w:val="0"/>
-          <w:bCs w:val="0"/>
-        </w:rPr>
-      </w:pPr>
+    </w:p>
+    <w:p>
+      <w:pPr>
+        <w:rPr>
+          <w:rStyle w:val="Strong"/>
+          <w:b w:val="0"/>
+          <w:bCs w:val="0"/>
+        </w:rPr>
+      </w:pPr>
+      <w:r>
+        <w:rPr>
+          <w:rStyle w:val="Strong"/>
+          <w:b w:val="0"/>
+          <w:bCs w:val="0"/>
+        </w:rPr>
+        <w:t>The web site was tested on the following browsers</w:t>
+      </w:r>
+      <w:r>
+        <w:rPr>
+          <w:rStyle w:val="Strong"/>
+          <w:b w:val="0"/>
+          <w:bCs w:val="0"/>
+        </w:rPr>
+        <w:t>, all running on Windows ??</w:t>
+      </w:r>
+      <w:r>
+        <w:rPr>
+          <w:rStyle w:val="Strong"/>
+          <w:b w:val="0"/>
+          <w:bCs w:val="0"/>
+        </w:rPr>
+        <w:t>, with results as shown:</w:t>
+      </w:r>
+    </w:p>
+    <w:p>
+      <w:pPr>
+        <w:ind w:left="720"/>
+        <w:rPr>
+          <w:rStyle w:val="Strong"/>
+          <w:rFonts w:cs="Arial"/>
+          <w:b w:val="0"/>
+          <w:bCs w:val="0"/>
+          <w:sz w:val="24"/>
+        </w:rPr>
+      </w:pPr>
+      <w:r>
+        <w:rPr>
+          <w:rStyle w:val="Strong"/>
+          <w:b w:val="0"/>
+          <w:bCs w:val="0"/>
+        </w:rPr>
+        <w:t>Mozilla Firefox:</w:t>
+      </w:r>
+      <w:r>
+        <w:rPr>
+          <w:rStyle w:val="Strong"/>
+          <w:b w:val="0"/>
+          <w:bCs w:val="0"/>
+        </w:rPr>
+        <w:tab/>
+      </w:r>
+      <w:r>
+        <w:rPr>
+          <w:rStyle w:val="Strong"/>
+          <w:b w:val="0"/>
+          <w:bCs w:val="0"/>
+        </w:rPr>
+        <w:tab/>
+      </w:r>
+      <w:r>
+        <w:rPr>
+          <w:rStyle w:val="Strong"/>
+          <w:rFonts w:ascii="Wingdings 2" w:hAnsi="Wingdings 2"/>
+          <w:bCs w:val="0"/>
+          <w:color w:val="538135" w:themeColor="accent6" w:themeShade="BF"/>
+          <w:sz w:val="24"/>
+        </w:rPr>
+        <w:t></w:t>
+      </w:r>
+      <w:r>
+        <w:rPr>
+          <w:rStyle w:val="Strong"/>
+          <w:rFonts w:ascii="Wingdings 2" w:hAnsi="Wingdings 2"/>
+          <w:bCs w:val="0"/>
+          <w:color w:val="538135" w:themeColor="accent6" w:themeShade="BF"/>
+          <w:sz w:val="24"/>
+        </w:rPr>
+        <w:t></w:t>
+      </w:r>
+      <w:r>
+        <w:rPr>
+          <w:rStyle w:val="Strong"/>
+          <w:bCs w:val="0"/>
+          <w:color w:val="538135" w:themeColor="accent6" w:themeShade="BF"/>
+        </w:rPr>
+        <w:t>Pass</w:t>
+      </w:r>
+      <w:r>
+        <w:rPr>
+          <w:rStyle w:val="Strong"/>
+          <w:bCs w:val="0"/>
+          <w:color w:val="538135" w:themeColor="accent6" w:themeShade="BF"/>
+        </w:rPr>
+        <w:t>ed</w:t>
+      </w:r>
+      <w:r>
+        <w:rPr>
+          <w:rStyle w:val="Strong"/>
+          <w:rFonts w:ascii="Wingdings 2" w:hAnsi="Wingdings 2"/>
+          <w:bCs w:val="0"/>
+          <w:color w:val="538135" w:themeColor="accent6" w:themeShade="BF"/>
+          <w:sz w:val="24"/>
+        </w:rPr>
+        <w:tab/>
+      </w:r>
+      <w:r>
+        <w:rPr>
+          <w:rStyle w:val="Strong"/>
+          <w:rFonts w:cs="Arial"/>
+          <w:b w:val="0"/>
+          <w:bCs w:val="0"/>
+          <w:sz w:val="24"/>
+        </w:rPr>
+        <w:t xml:space="preserve">(Tested on version 52+) </w:t>
+      </w:r>
+      <w:r>
+        <w:rPr>
+          <w:rStyle w:val="Strong"/>
+          <w:rFonts w:cs="Arial"/>
+          <w:b w:val="0"/>
+          <w:bCs w:val="0"/>
+          <w:sz w:val="24"/>
+        </w:rPr>
+        <w:br/>
+      </w:r>
+      <w:r>
+        <w:rPr>
+          <w:rStyle w:val="Strong"/>
+          <w:b w:val="0"/>
+          <w:bCs w:val="0"/>
+        </w:rPr>
+        <w:t>Google Chrome</w:t>
+      </w:r>
+      <w:r>
+        <w:rPr>
+          <w:rStyle w:val="Strong"/>
+          <w:b w:val="0"/>
+          <w:bCs w:val="0"/>
+        </w:rPr>
+        <w:t>:</w:t>
+      </w:r>
+      <w:r>
+        <w:rPr>
+          <w:rStyle w:val="Strong"/>
+          <w:b w:val="0"/>
+          <w:bCs w:val="0"/>
+        </w:rPr>
+        <w:tab/>
+      </w:r>
+      <w:r>
+        <w:rPr>
+          <w:rStyle w:val="Strong"/>
+          <w:rFonts w:ascii="Wingdings 2" w:hAnsi="Wingdings 2"/>
+          <w:bCs w:val="0"/>
+          <w:color w:val="538135" w:themeColor="accent6" w:themeShade="BF"/>
+          <w:sz w:val="24"/>
+        </w:rPr>
+        <w:t></w:t>
+      </w:r>
+      <w:r>
+        <w:rPr>
+          <w:rStyle w:val="Strong"/>
+          <w:rFonts w:ascii="Wingdings 2" w:hAnsi="Wingdings 2"/>
+          <w:bCs w:val="0"/>
+          <w:color w:val="538135" w:themeColor="accent6" w:themeShade="BF"/>
+          <w:sz w:val="24"/>
+        </w:rPr>
+        <w:t></w:t>
+      </w:r>
+      <w:r>
+        <w:rPr>
+          <w:rStyle w:val="Strong"/>
+          <w:bCs w:val="0"/>
+          <w:color w:val="538135" w:themeColor="accent6" w:themeShade="BF"/>
+        </w:rPr>
+        <w:t>Pass</w:t>
+      </w:r>
+      <w:r>
+        <w:rPr>
+          <w:rStyle w:val="Strong"/>
+          <w:bCs w:val="0"/>
+          <w:color w:val="538135" w:themeColor="accent6" w:themeShade="BF"/>
+        </w:rPr>
+        <w:t>ed</w:t>
+      </w:r>
+      <w:r>
+        <w:rPr>
+          <w:rStyle w:val="Strong"/>
+          <w:rFonts w:cs="Arial"/>
+          <w:b w:val="0"/>
+          <w:bCs w:val="0"/>
+          <w:sz w:val="24"/>
+        </w:rPr>
+        <w:t xml:space="preserve"> </w:t>
+      </w:r>
+      <w:r>
+        <w:rPr>
+          <w:rStyle w:val="Strong"/>
+          <w:rFonts w:cs="Arial"/>
+          <w:b w:val="0"/>
+          <w:bCs w:val="0"/>
+          <w:sz w:val="24"/>
+        </w:rPr>
+        <w:tab/>
+      </w:r>
+      <w:r>
+        <w:rPr>
+          <w:rStyle w:val="Strong"/>
+          <w:rFonts w:cs="Arial"/>
+          <w:b w:val="0"/>
+          <w:bCs w:val="0"/>
+          <w:sz w:val="24"/>
+        </w:rPr>
+        <w:t>(Tested on version 64</w:t>
+      </w:r>
+      <w:r>
+        <w:rPr>
+          <w:rStyle w:val="Strong"/>
+          <w:rFonts w:cs="Arial"/>
+          <w:b w:val="0"/>
+          <w:bCs w:val="0"/>
+          <w:sz w:val="24"/>
+        </w:rPr>
+        <w:t xml:space="preserve">+) </w:t>
+      </w:r>
+      <w:r>
+        <w:rPr>
+          <w:rStyle w:val="Strong"/>
+          <w:rFonts w:cs="Arial"/>
+          <w:b w:val="0"/>
+          <w:bCs w:val="0"/>
+          <w:sz w:val="24"/>
+        </w:rPr>
+        <w:br/>
+      </w:r>
+      <w:r>
+        <w:rPr>
+          <w:rStyle w:val="Strong"/>
+          <w:b w:val="0"/>
+          <w:bCs w:val="0"/>
+        </w:rPr>
+        <w:t>MS Internet Explorer</w:t>
+      </w:r>
+      <w:r>
+        <w:rPr>
+          <w:rStyle w:val="Strong"/>
+          <w:b w:val="0"/>
+          <w:bCs w:val="0"/>
+        </w:rPr>
+        <w:t>:</w:t>
+      </w:r>
+      <w:r>
+        <w:rPr>
+          <w:rStyle w:val="Strong"/>
+          <w:b w:val="0"/>
+          <w:bCs w:val="0"/>
+        </w:rPr>
+        <w:tab/>
+      </w:r>
+      <w:r>
+        <w:rPr>
+          <w:rStyle w:val="Strong"/>
+          <w:rFonts w:ascii="Wingdings 2" w:hAnsi="Wingdings 2"/>
+          <w:bCs w:val="0"/>
+          <w:color w:val="FF0000"/>
+          <w:sz w:val="24"/>
+        </w:rPr>
+        <w:t></w:t>
+      </w:r>
+      <w:r>
+        <w:rPr>
+          <w:rStyle w:val="Strong"/>
+          <w:rFonts w:ascii="Wingdings 2" w:hAnsi="Wingdings 2"/>
+          <w:bCs w:val="0"/>
+          <w:color w:val="538135" w:themeColor="accent6" w:themeShade="BF"/>
+          <w:sz w:val="24"/>
+        </w:rPr>
+        <w:t></w:t>
+      </w:r>
+      <w:r>
+        <w:rPr>
+          <w:rStyle w:val="Strong"/>
+          <w:bCs w:val="0"/>
+          <w:color w:val="FF0000"/>
+        </w:rPr>
+        <w:t>Failed</w:t>
+      </w:r>
+      <w:r>
+        <w:rPr>
+          <w:rStyle w:val="Strong"/>
+          <w:rFonts w:cs="Arial"/>
+          <w:b w:val="0"/>
+          <w:bCs w:val="0"/>
+          <w:color w:val="FF0000"/>
+          <w:sz w:val="24"/>
+        </w:rPr>
+        <w:t xml:space="preserve"> </w:t>
+      </w:r>
+      <w:r>
+        <w:rPr>
+          <w:rStyle w:val="Strong"/>
+          <w:rFonts w:cs="Arial"/>
+          <w:b w:val="0"/>
+          <w:bCs w:val="0"/>
+          <w:color w:val="FF0000"/>
+          <w:sz w:val="24"/>
+        </w:rPr>
+        <w:tab/>
+      </w:r>
+      <w:r>
+        <w:rPr>
+          <w:rStyle w:val="Strong"/>
+          <w:rFonts w:cs="Arial"/>
+          <w:b w:val="0"/>
+          <w:bCs w:val="0"/>
+          <w:sz w:val="24"/>
+        </w:rPr>
+        <w:t>(Tested on version 11</w:t>
+      </w:r>
+      <w:r>
+        <w:rPr>
+          <w:rStyle w:val="Strong"/>
+          <w:rFonts w:cs="Arial"/>
+          <w:b w:val="0"/>
+          <w:bCs w:val="0"/>
+          <w:sz w:val="24"/>
+        </w:rPr>
+        <w:t>)</w:t>
+      </w:r>
+    </w:p>
+    <w:p>
+      <w:pPr>
+        <w:rPr>
+          <w:rStyle w:val="Strong"/>
+          <w:b w:val="0"/>
+          <w:bCs w:val="0"/>
+        </w:rPr>
+      </w:pPr>
+      <w:r>
+        <w:rPr>
+          <w:rStyle w:val="Strong"/>
+          <w:b w:val="0"/>
+          <w:bCs w:val="0"/>
+        </w:rPr>
+        <w:t xml:space="preserve">The failure on IE is with the 3 images that used the </w:t>
+      </w:r>
+      <w:r>
+        <w:rPr>
+          <w:rStyle w:val="Strong"/>
+          <w:b w:val="0"/>
+          <w:bCs w:val="0"/>
+        </w:rPr>
+        <w:t>“</w:t>
+      </w:r>
+      <w:r>
+        <w:rPr>
+          <w:rStyle w:val="Strong"/>
+          <w:b w:val="0"/>
+          <w:bCs w:val="0"/>
+        </w:rPr>
+        <w:t>srcset method</w:t>
+      </w:r>
+      <w:r>
+        <w:rPr>
+          <w:rStyle w:val="Strong"/>
+          <w:b w:val="0"/>
+          <w:bCs w:val="0"/>
+        </w:rPr>
+        <w:t>”</w:t>
+      </w:r>
+      <w:r>
+        <w:rPr>
+          <w:rStyle w:val="Strong"/>
+          <w:b w:val="0"/>
+          <w:bCs w:val="0"/>
+        </w:rPr>
+        <w:t xml:space="preserve"> to set image size based on </w:t>
+      </w:r>
+      <w:r>
+        <w:rPr>
+          <w:rStyle w:val="Strong"/>
+          <w:b w:val="0"/>
+          <w:bCs w:val="0"/>
+        </w:rPr>
+        <w:t xml:space="preserve">browser </w:t>
+      </w:r>
+      <w:bookmarkStart w:id="0" w:name="_GoBack"/>
+      <w:bookmarkEnd w:id="0"/>
+      <w:r>
+        <w:rPr>
+          <w:rStyle w:val="Strong"/>
+          <w:b w:val="0"/>
+          <w:bCs w:val="0"/>
+        </w:rPr>
+        <w:t>width</w:t>
+      </w:r>
+      <w:r>
+        <w:rPr>
+          <w:rStyle w:val="Strong"/>
+          <w:b w:val="0"/>
+          <w:bCs w:val="0"/>
+        </w:rPr>
+        <w:t xml:space="preserve">.  This HTML5 feature is NOT supported in IExplorer. </w:t>
+      </w:r>
     </w:p>
     <w:p>
       <w:pPr>
@@ -4456,33 +4666,15 @@
           <w:b w:val="0"/>
           <w:bCs w:val="0"/>
         </w:rPr>
-        <w:t xml:space="preserve">The following tool was used to test the how responsive the web design </w:t>
-      </w:r>
-      <w:proofErr w:type="gramStart"/>
-      <w:r>
-        <w:rPr>
-          <w:rStyle w:val="Strong"/>
-          <w:b w:val="0"/>
-          <w:bCs w:val="0"/>
-        </w:rPr>
-        <w:t>is</w:t>
-      </w:r>
-      <w:r>
-        <w:rPr>
-          <w:rStyle w:val="Strong"/>
-          <w:b w:val="0"/>
-          <w:bCs w:val="0"/>
-        </w:rPr>
-        <w:t xml:space="preserve">  (</w:t>
-      </w:r>
-      <w:proofErr w:type="gramEnd"/>
-      <w:r>
-        <w:rPr>
-          <w:rStyle w:val="Strong"/>
-          <w:b w:val="0"/>
-          <w:bCs w:val="0"/>
-        </w:rPr>
-        <w:t>3)</w:t>
+        <w:t>The following tool was used to test the how responsive the web design is</w:t>
+      </w:r>
+      <w:r>
+        <w:rPr>
+          <w:rStyle w:val="Strong"/>
+          <w:b w:val="0"/>
+          <w:bCs w:val="0"/>
+        </w:rPr>
+        <w:t xml:space="preserve">  (3)</w:t>
       </w:r>
       <w:r>
         <w:rPr>
@@ -4604,30 +4796,14 @@
           <w:rStyle w:val="Strong"/>
           <w:bCs w:val="0"/>
         </w:rPr>
-        <w:t xml:space="preserve">TEST #1 – NARROW </w:t>
-      </w:r>
-      <w:proofErr w:type="gramStart"/>
-      <w:r>
-        <w:rPr>
-          <w:rStyle w:val="Strong"/>
-          <w:bCs w:val="0"/>
-        </w:rPr>
-        <w:t xml:space="preserve">MONITORS </w:t>
-      </w:r>
-      <w:r>
-        <w:rPr>
-          <w:rStyle w:val="Strong"/>
-          <w:bCs w:val="0"/>
-        </w:rPr>
-        <w:t xml:space="preserve"> ~</w:t>
-      </w:r>
-      <w:proofErr w:type="gramEnd"/>
-      <w:r>
-        <w:rPr>
-          <w:rStyle w:val="Strong"/>
-          <w:bCs w:val="0"/>
-        </w:rPr>
-        <w:t xml:space="preserve"> MOBILE </w:t>
+        <w:t xml:space="preserve">TEST #1 – NARROW MONITORS </w:t>
+      </w:r>
+      <w:r>
+        <w:rPr>
+          <w:rStyle w:val="Strong"/>
+          <w:bCs w:val="0"/>
+        </w:rPr>
+        <w:t xml:space="preserve"> ~ MOBILE </w:t>
       </w:r>
       <w:r>
         <w:rPr>
@@ -4868,27 +5044,7 @@
           <w:b w:val="0"/>
           <w:bCs w:val="0"/>
         </w:rPr>
-        <w:t xml:space="preserve"> – Mailing list “Submit” button gets pushed down and over to the left (see the circled area in red).  This only happens when the width is &lt; 450 </w:t>
-      </w:r>
-      <w:proofErr w:type="spellStart"/>
-      <w:proofErr w:type="gramStart"/>
-      <w:r>
-        <w:rPr>
-          <w:rStyle w:val="Strong"/>
-          <w:b w:val="0"/>
-          <w:bCs w:val="0"/>
-        </w:rPr>
-        <w:t>px</w:t>
-      </w:r>
-      <w:proofErr w:type="spellEnd"/>
-      <w:proofErr w:type="gramEnd"/>
-      <w:r>
-        <w:rPr>
-          <w:rStyle w:val="Strong"/>
-          <w:b w:val="0"/>
-          <w:bCs w:val="0"/>
-        </w:rPr>
-        <w:t xml:space="preserve">.  The format works great for wider screens. </w:t>
+        <w:t xml:space="preserve"> – Mailing list “Submit” button gets pushed down and over to the left (see the circled area in red).  This only happens when the width is &lt; 450 px.  The format works great for wider screens. </w:t>
       </w:r>
     </w:p>
     <w:p>
@@ -5003,69 +5159,15 @@
           <w:b w:val="0"/>
           <w:bCs w:val="0"/>
         </w:rPr>
-        <w:t>When the window is narrowed, and the “Submit” button moves down, this expands the center header (</w:t>
-      </w:r>
-      <w:proofErr w:type="spellStart"/>
-      <w:r>
-        <w:rPr>
-          <w:rStyle w:val="Strong"/>
-          <w:b w:val="0"/>
-          <w:bCs w:val="0"/>
-        </w:rPr>
-        <w:t>header.mailing</w:t>
-      </w:r>
-      <w:proofErr w:type="spellEnd"/>
-      <w:r>
-        <w:rPr>
-          <w:rStyle w:val="Strong"/>
-          <w:b w:val="0"/>
-          <w:bCs w:val="0"/>
-        </w:rPr>
-        <w:t>) box – which then creates the white gaps on the left (</w:t>
-      </w:r>
-      <w:proofErr w:type="spellStart"/>
-      <w:r>
-        <w:rPr>
-          <w:rStyle w:val="Strong"/>
-          <w:b w:val="0"/>
-          <w:bCs w:val="0"/>
-        </w:rPr>
-        <w:t>header.logo</w:t>
-      </w:r>
-      <w:proofErr w:type="spellEnd"/>
-      <w:r>
-        <w:rPr>
-          <w:rStyle w:val="Strong"/>
-          <w:b w:val="0"/>
-          <w:bCs w:val="0"/>
-        </w:rPr>
-        <w:t xml:space="preserve">) and right header </w:t>
-      </w:r>
-      <w:r>
-        <w:rPr>
-          <w:rStyle w:val="Strong"/>
-          <w:b w:val="0"/>
-          <w:bCs w:val="0"/>
-        </w:rPr>
-        <w:t>(</w:t>
-      </w:r>
-      <w:proofErr w:type="spellStart"/>
-      <w:r>
-        <w:rPr>
-          <w:rStyle w:val="Strong"/>
-          <w:b w:val="0"/>
-          <w:bCs w:val="0"/>
-        </w:rPr>
-        <w:t>header.signin</w:t>
-      </w:r>
-      <w:proofErr w:type="spellEnd"/>
-      <w:r>
-        <w:rPr>
-          <w:rStyle w:val="Strong"/>
-          <w:b w:val="0"/>
-          <w:bCs w:val="0"/>
-        </w:rPr>
-        <w:t xml:space="preserve">) </w:t>
+        <w:t xml:space="preserve">When the window is narrowed, and the “Submit” button moves down, this expands the center header (header.mailing) box – which then creates the white gaps on the left (header.logo) and right header </w:t>
+      </w:r>
+      <w:r>
+        <w:rPr>
+          <w:rStyle w:val="Strong"/>
+          <w:b w:val="0"/>
+          <w:bCs w:val="0"/>
+        </w:rPr>
+        <w:t xml:space="preserve">(header.signin) </w:t>
       </w:r>
       <w:r>
         <w:rPr>
@@ -5109,50 +5211,30 @@
         </w:rPr>
         <w:tab/>
       </w:r>
-      <w:proofErr w:type="gramStart"/>
-      <w:r>
-        <w:rPr>
-          <w:rStyle w:val="Strong"/>
-          <w:b w:val="0"/>
-          <w:bCs w:val="0"/>
-        </w:rPr>
-        <w:t>min-height</w:t>
-      </w:r>
-      <w:proofErr w:type="gramEnd"/>
-      <w:r>
-        <w:rPr>
-          <w:rStyle w:val="Strong"/>
-          <w:b w:val="0"/>
-          <w:bCs w:val="0"/>
-        </w:rPr>
-        <w:t>: 170px;</w:t>
-      </w:r>
-    </w:p>
-    <w:p>
-      <w:pPr>
-        <w:rPr>
-          <w:rStyle w:val="Strong"/>
-          <w:b w:val="0"/>
-          <w:bCs w:val="0"/>
-        </w:rPr>
-      </w:pPr>
-      <w:proofErr w:type="gramStart"/>
-      <w:r>
-        <w:rPr>
-          <w:rStyle w:val="Strong"/>
-          <w:b w:val="0"/>
-          <w:bCs w:val="0"/>
-        </w:rPr>
-        <w:t>to</w:t>
-      </w:r>
-      <w:proofErr w:type="gramEnd"/>
-      <w:r>
-        <w:rPr>
-          <w:rStyle w:val="Strong"/>
-          <w:b w:val="0"/>
-          <w:bCs w:val="0"/>
-        </w:rPr>
-        <w:t>:</w:t>
+      <w:r>
+        <w:rPr>
+          <w:rStyle w:val="Strong"/>
+          <w:b w:val="0"/>
+          <w:bCs w:val="0"/>
+        </w:rPr>
+        <w:t>min-height: 170px;</w:t>
+      </w:r>
+    </w:p>
+    <w:p>
+      <w:pPr>
+        <w:rPr>
+          <w:rStyle w:val="Strong"/>
+          <w:b w:val="0"/>
+          <w:bCs w:val="0"/>
+        </w:rPr>
+      </w:pPr>
+      <w:r>
+        <w:rPr>
+          <w:rStyle w:val="Strong"/>
+          <w:b w:val="0"/>
+          <w:bCs w:val="0"/>
+        </w:rPr>
+        <w:t>to:</w:t>
       </w:r>
     </w:p>
     <w:p>
@@ -5169,24 +5251,7 @@
           <w:bCs w:val="0"/>
         </w:rPr>
         <w:tab/>
-      </w:r>
-      <w:proofErr w:type="gramStart"/>
-      <w:r>
-        <w:rPr>
-          <w:rStyle w:val="Strong"/>
-          <w:b w:val="0"/>
-          <w:bCs w:val="0"/>
-        </w:rPr>
-        <w:t>min-height</w:t>
-      </w:r>
-      <w:proofErr w:type="gramEnd"/>
-      <w:r>
-        <w:rPr>
-          <w:rStyle w:val="Strong"/>
-          <w:b w:val="0"/>
-          <w:bCs w:val="0"/>
-        </w:rPr>
-        <w:t>: 18</w:t>
+        <w:t>min-height: 18</w:t>
       </w:r>
       <w:r>
         <w:rPr>
@@ -5276,25 +5341,7 @@
           <w:b w:val="0"/>
           <w:bCs w:val="0"/>
         </w:rPr>
-        <w:t xml:space="preserve"> – and I originally defined the size with a “fa-2x</w:t>
-      </w:r>
-      <w:proofErr w:type="gramStart"/>
-      <w:r>
-        <w:rPr>
-          <w:rStyle w:val="Strong"/>
-          <w:b w:val="0"/>
-          <w:bCs w:val="0"/>
-        </w:rPr>
-        <w:t>”  as</w:t>
-      </w:r>
-      <w:proofErr w:type="gramEnd"/>
-      <w:r>
-        <w:rPr>
-          <w:rStyle w:val="Strong"/>
-          <w:b w:val="0"/>
-          <w:bCs w:val="0"/>
-        </w:rPr>
-        <w:t xml:space="preserve"> shown below. </w:t>
+        <w:t xml:space="preserve"> – and I originally defined the size with a “fa-2x”  as shown below. </w:t>
       </w:r>
     </w:p>
     <w:p>
@@ -5312,89 +5359,7 @@
           <w:b w:val="0"/>
           <w:bCs w:val="0"/>
         </w:rPr>
-        <w:t>&lt;i class="</w:t>
-      </w:r>
-      <w:proofErr w:type="spellStart"/>
-      <w:r>
-        <w:rPr>
-          <w:rStyle w:val="Strong"/>
-          <w:b w:val="0"/>
-          <w:bCs w:val="0"/>
-        </w:rPr>
-        <w:t>fas</w:t>
-      </w:r>
-      <w:proofErr w:type="spellEnd"/>
-      <w:r>
-        <w:rPr>
-          <w:rStyle w:val="Strong"/>
-          <w:b w:val="0"/>
-          <w:bCs w:val="0"/>
-        </w:rPr>
-        <w:t xml:space="preserve"> </w:t>
-      </w:r>
-      <w:proofErr w:type="spellStart"/>
-      <w:r>
-        <w:rPr>
-          <w:rStyle w:val="Strong"/>
-          <w:b w:val="0"/>
-          <w:bCs w:val="0"/>
-        </w:rPr>
-        <w:t>fa</w:t>
-      </w:r>
-      <w:proofErr w:type="spellEnd"/>
-      <w:r>
-        <w:rPr>
-          <w:rStyle w:val="Strong"/>
-          <w:b w:val="0"/>
-          <w:bCs w:val="0"/>
-        </w:rPr>
-        <w:t xml:space="preserve">-cart-arrow-down fa-2x" </w:t>
-      </w:r>
-      <w:proofErr w:type="spellStart"/>
-      <w:r>
-        <w:rPr>
-          <w:rStyle w:val="Strong"/>
-          <w:b w:val="0"/>
-          <w:bCs w:val="0"/>
-        </w:rPr>
-        <w:t>onclick</w:t>
-      </w:r>
-      <w:proofErr w:type="spellEnd"/>
-      <w:r>
-        <w:rPr>
-          <w:rStyle w:val="Strong"/>
-          <w:b w:val="0"/>
-          <w:bCs w:val="0"/>
-        </w:rPr>
-        <w:t>="</w:t>
-      </w:r>
-      <w:proofErr w:type="spellStart"/>
-      <w:proofErr w:type="gramStart"/>
-      <w:r>
-        <w:rPr>
-          <w:rStyle w:val="Strong"/>
-          <w:b w:val="0"/>
-          <w:bCs w:val="0"/>
-        </w:rPr>
-        <w:t>updateCart</w:t>
-      </w:r>
-      <w:proofErr w:type="spellEnd"/>
-      <w:r>
-        <w:rPr>
-          <w:rStyle w:val="Strong"/>
-          <w:b w:val="0"/>
-          <w:bCs w:val="0"/>
-        </w:rPr>
-        <w:t>(</w:t>
-      </w:r>
-      <w:proofErr w:type="gramEnd"/>
-      <w:r>
-        <w:rPr>
-          <w:rStyle w:val="Strong"/>
-          <w:b w:val="0"/>
-          <w:bCs w:val="0"/>
-        </w:rPr>
-        <w:t>'Fringed Plaid')"&gt;&lt;/i&gt;</w:t>
+        <w:t>&lt;i class="fas fa-cart-arrow-down fa-2x" onclick="updateCart('Fringed Plaid')"&gt;&lt;/i&gt;</w:t>
       </w:r>
     </w:p>
     <w:p>
@@ -5421,7 +5386,6 @@
         </w:rPr>
         <w:t xml:space="preserve"> was changed to “…</w:t>
       </w:r>
-      <w:proofErr w:type="spellStart"/>
       <w:r>
         <w:rPr>
           <w:rStyle w:val="Strong"/>
@@ -5430,8 +5394,6 @@
         </w:rPr>
         <w:t>fa-lg</w:t>
       </w:r>
-      <w:proofErr w:type="spellEnd"/>
-      <w:proofErr w:type="gramStart"/>
       <w:r>
         <w:rPr>
           <w:rStyle w:val="Strong"/>
@@ -5446,16 +5408,7 @@
           <w:b w:val="0"/>
           <w:bCs w:val="0"/>
         </w:rPr>
-        <w:t xml:space="preserve"> -</w:t>
-      </w:r>
-      <w:proofErr w:type="gramEnd"/>
-      <w:r>
-        <w:rPr>
-          <w:rStyle w:val="Strong"/>
-          <w:b w:val="0"/>
-          <w:bCs w:val="0"/>
-        </w:rPr>
-        <w:t xml:space="preserve"> the “large” icon seems to size much better for all monitor widths. The fix is shown below.  </w:t>
+        <w:t xml:space="preserve"> - the “large” icon seems to size much better for all monitor widths. The fix is shown below.  </w:t>
       </w:r>
     </w:p>
     <w:p>
@@ -5560,74 +5513,29 @@
         </w:rPr>
         <w:t xml:space="preserve"> </w:t>
       </w:r>
-      <w:proofErr w:type="gramStart"/>
-      <w:r>
-        <w:rPr>
-          <w:rStyle w:val="Strong"/>
-          <w:bCs w:val="0"/>
-        </w:rPr>
-        <w:t>MONITORS  ~</w:t>
-      </w:r>
-      <w:proofErr w:type="gramEnd"/>
-      <w:r>
-        <w:rPr>
-          <w:rStyle w:val="Strong"/>
-          <w:bCs w:val="0"/>
-        </w:rPr>
-        <w:t xml:space="preserve"> TABLET DEVICES</w:t>
-      </w:r>
-    </w:p>
-    <w:p>
-      <w:pPr>
-        <w:rPr>
-          <w:rStyle w:val="Strong"/>
-          <w:b w:val="0"/>
-          <w:bCs w:val="0"/>
-        </w:rPr>
-      </w:pPr>
-      <w:r>
-        <w:rPr>
-          <w:rStyle w:val="Strong"/>
-          <w:b w:val="0"/>
-          <w:bCs w:val="0"/>
-        </w:rPr>
-        <w:t xml:space="preserve">The website was then test </w:t>
-      </w:r>
-      <w:proofErr w:type="gramStart"/>
-      <w:r>
-        <w:rPr>
-          <w:rStyle w:val="Strong"/>
-          <w:b w:val="0"/>
-          <w:bCs w:val="0"/>
-        </w:rPr>
-        <w:t>on  Apple</w:t>
-      </w:r>
-      <w:proofErr w:type="gramEnd"/>
-      <w:r>
-        <w:rPr>
-          <w:rStyle w:val="Strong"/>
-          <w:b w:val="0"/>
-          <w:bCs w:val="0"/>
-        </w:rPr>
-        <w:t xml:space="preserve"> iPad Mini (768x1024).  This size is a typical size for many tablet devices including Amazon </w:t>
-      </w:r>
-      <w:proofErr w:type="spellStart"/>
-      <w:r>
-        <w:rPr>
-          <w:rStyle w:val="Strong"/>
-          <w:b w:val="0"/>
-          <w:bCs w:val="0"/>
-        </w:rPr>
-        <w:t>Kinde</w:t>
-      </w:r>
-      <w:proofErr w:type="spellEnd"/>
-      <w:r>
-        <w:rPr>
-          <w:rStyle w:val="Strong"/>
-          <w:b w:val="0"/>
-          <w:bCs w:val="0"/>
-        </w:rPr>
-        <w:t xml:space="preserve">., Samsung Galaxy, etc. </w:t>
+      <w:r>
+        <w:rPr>
+          <w:rStyle w:val="Strong"/>
+          <w:bCs w:val="0"/>
+        </w:rPr>
+        <w:t>MONITORS  ~ TABLET DEVICES</w:t>
+      </w:r>
+    </w:p>
+    <w:p>
+      <w:pPr>
+        <w:rPr>
+          <w:rStyle w:val="Strong"/>
+          <w:b w:val="0"/>
+          <w:bCs w:val="0"/>
+        </w:rPr>
+      </w:pPr>
+      <w:r>
+        <w:rPr>
+          <w:rStyle w:val="Strong"/>
+          <w:b w:val="0"/>
+          <w:bCs w:val="0"/>
+        </w:rPr>
+        <w:t xml:space="preserve">The website was then test on  Apple iPad Mini (768x1024).  This size is a typical size for many tablet devices including Amazon Kinde., Samsung Galaxy, etc. </w:t>
       </w:r>
     </w:p>
     <w:p>
@@ -5766,21 +5674,12 @@
         </w:rPr>
         <w:t xml:space="preserve"> </w:t>
       </w:r>
-      <w:proofErr w:type="gramStart"/>
-      <w:r>
-        <w:rPr>
-          <w:rStyle w:val="Strong"/>
-          <w:bCs w:val="0"/>
-        </w:rPr>
-        <w:t>MONITORS  ~</w:t>
-      </w:r>
-      <w:proofErr w:type="gramEnd"/>
-      <w:r>
-        <w:rPr>
-          <w:rStyle w:val="Strong"/>
-          <w:bCs w:val="0"/>
-        </w:rPr>
-        <w:t xml:space="preserve"> TABLET DEVICES</w:t>
+      <w:r>
+        <w:rPr>
+          <w:rStyle w:val="Strong"/>
+          <w:bCs w:val="0"/>
+        </w:rPr>
+        <w:t>MONITORS  ~ TABLET DEVICES</w:t>
       </w:r>
     </w:p>
     <w:p>
@@ -5850,52 +5749,14 @@
         </w:drawing>
       </w:r>
     </w:p>
-    <w:p>
-      <w:pPr>
-        <w:rPr>
-          <w:rStyle w:val="Strong"/>
-          <w:b w:val="0"/>
-          <w:bCs w:val="0"/>
-        </w:rPr>
-      </w:pPr>
-    </w:p>
-    <w:p>
-      <w:pPr>
-        <w:rPr>
-          <w:rStyle w:val="Strong"/>
-          <w:b w:val="0"/>
-          <w:bCs w:val="0"/>
-        </w:rPr>
-      </w:pPr>
-    </w:p>
-    <w:p>
-      <w:pPr>
-        <w:rPr>
-          <w:rStyle w:val="Strong"/>
-          <w:b w:val="0"/>
-          <w:bCs w:val="0"/>
-        </w:rPr>
-      </w:pPr>
-    </w:p>
     <w:p/>
+    <w:p>
+      <w:r>
+        <w:t xml:space="preserve">After fixing the website responsiveness issues for smartphone devices (narrow monitors), the final website can be opened from: </w:t>
+      </w:r>
+    </w:p>
     <w:p/>
-    <w:p/>
-    <w:p/>
-    <w:p>
-      <w:r>
-        <w:t xml:space="preserve">After fixing the website responsiveness issues for smartphone devices (narrow monitors), the final website can be opened from: </w:t>
-      </w:r>
-    </w:p>
-    <w:p/>
-    <w:p>
-      <w:pPr>
-        <w:rPr>
-          <w:rFonts w:asciiTheme="majorHAnsi" w:eastAsiaTheme="majorEastAsia" w:hAnsiTheme="majorHAnsi" w:cstheme="majorBidi"/>
-          <w:color w:val="2E74B5" w:themeColor="accent1" w:themeShade="BF"/>
-          <w:sz w:val="32"/>
-          <w:szCs w:val="32"/>
-        </w:rPr>
-      </w:pPr>
+    <w:p>
       <w:r>
         <w:tab/>
       </w:r>
@@ -5904,9 +5765,19 @@
           <w:rPr>
             <w:rStyle w:val="Hyperlink"/>
           </w:rPr>
-          <w:t>https://jctoll.github.io/winter_wear_house/index.html</w:t>
+          <w:t>https://jctoll.github.io/winter_wear_warehouse/index.html</w:t>
         </w:r>
       </w:hyperlink>
+    </w:p>
+    <w:p>
+      <w:pPr>
+        <w:rPr>
+          <w:rFonts w:asciiTheme="majorHAnsi" w:eastAsiaTheme="majorEastAsia" w:hAnsiTheme="majorHAnsi" w:cstheme="majorBidi"/>
+          <w:color w:val="2E74B5" w:themeColor="accent1" w:themeShade="BF"/>
+          <w:sz w:val="32"/>
+          <w:szCs w:val="32"/>
+        </w:rPr>
+      </w:pPr>
       <w:r>
         <w:br w:type="page"/>
       </w:r>

</xml_diff>

<commit_message>
Updated some broken URL links and renamed file to readme.pdf
</commit_message>
<xml_diff>
--- a/responsive_website_writeup.docx
+++ b/responsive_website_writeup.docx
@@ -19,10 +19,6 @@
       </w:r>
       <w:r>
         <w:br/>
-      </w:r>
-      <w:bookmarkStart w:id="0" w:name="_GoBack"/>
-      <w:bookmarkEnd w:id="0"/>
-      <w:r>
         <w:t>March 11, 2018</w:t>
       </w:r>
     </w:p>
@@ -45,15 +41,7 @@
         <w:t>A website was</w:t>
       </w:r>
       <w:r>
-        <w:t xml:space="preserve"> created for the Winter Wear Warehouse (WWW) </w:t>
-      </w:r>
-      <w:proofErr w:type="gramStart"/>
-      <w:r>
-        <w:t>LLC ;</w:t>
-      </w:r>
-      <w:proofErr w:type="gramEnd"/>
-      <w:r>
-        <w:t xml:space="preserve">  the URL is:</w:t>
+        <w:t xml:space="preserve"> created for the Winter Wear Warehouse (WWW) LLC ;  the URL is:</w:t>
       </w:r>
     </w:p>
     <w:p>
@@ -65,7 +53,7 @@
           <w:rPr>
             <w:rStyle w:val="Hyperlink"/>
           </w:rPr>
-          <w:t>https://jctoll.github.io/winter_wear_house/index.html</w:t>
+          <w:t>https://jctoll.github.io/winter_wear_warehouse/index.html</w:t>
         </w:r>
       </w:hyperlink>
     </w:p>
@@ -76,23 +64,7 @@
     </w:p>
     <w:p>
       <w:r>
-        <w:t>Using research methods, the targeted audience (customers) was identified and the targeted devices were determined</w:t>
-      </w:r>
-      <w:proofErr w:type="gramStart"/>
-      <w:r>
-        <w:t>,  and</w:t>
-      </w:r>
-      <w:proofErr w:type="gramEnd"/>
-      <w:r>
-        <w:t xml:space="preserve"> then using website testing, the responsive quality of this website was evaluated.  Several issues were uncovered and fixed.  This document provides the research and testing that was done, and how the website was updated to improve the </w:t>
-      </w:r>
-      <w:proofErr w:type="spellStart"/>
-      <w:r>
-        <w:t>responsivity</w:t>
-      </w:r>
-      <w:proofErr w:type="spellEnd"/>
-      <w:r>
-        <w:t xml:space="preserve">. </w:t>
+        <w:t xml:space="preserve">Using research methods, the targeted audience (customers) was identified and the targeted devices were determined,  and then using website testing, the responsive quality of this website was evaluated.  Several issues were uncovered and fixed.  This document provides the research and testing that was done, and how the website was updated to improve the responsivity. </w:t>
       </w:r>
     </w:p>
     <w:p/>
@@ -488,25 +460,7 @@
                 <w:sz w:val="24"/>
                 <w:szCs w:val="24"/>
               </w:rPr>
-              <w:t xml:space="preserve">    18-25 </w:t>
-            </w:r>
-            <w:proofErr w:type="spellStart"/>
-            <w:r>
-              <w:rPr>
-                <w:rFonts w:ascii="Times New Roman" w:eastAsia="Times New Roman" w:hAnsi="Times New Roman" w:cs="Times New Roman"/>
-                <w:sz w:val="24"/>
-                <w:szCs w:val="24"/>
-              </w:rPr>
-              <w:t>yrs</w:t>
-            </w:r>
-            <w:proofErr w:type="spellEnd"/>
-            <w:r>
-              <w:rPr>
-                <w:rFonts w:ascii="Times New Roman" w:eastAsia="Times New Roman" w:hAnsi="Times New Roman" w:cs="Times New Roman"/>
-                <w:sz w:val="24"/>
-                <w:szCs w:val="24"/>
-              </w:rPr>
-              <w:t xml:space="preserve"> old</w:t>
+              <w:t xml:space="preserve">    18-25 yrs old</w:t>
             </w:r>
             <w:r>
               <w:rPr>
@@ -515,25 +469,7 @@
                 <w:szCs w:val="24"/>
               </w:rPr>
               <w:br/>
-              <w:t xml:space="preserve">    26-45 </w:t>
-            </w:r>
-            <w:proofErr w:type="spellStart"/>
-            <w:r>
-              <w:rPr>
-                <w:rFonts w:ascii="Times New Roman" w:eastAsia="Times New Roman" w:hAnsi="Times New Roman" w:cs="Times New Roman"/>
-                <w:sz w:val="24"/>
-                <w:szCs w:val="24"/>
-              </w:rPr>
-              <w:t>yrs</w:t>
-            </w:r>
-            <w:proofErr w:type="spellEnd"/>
-            <w:r>
-              <w:rPr>
-                <w:rFonts w:ascii="Times New Roman" w:eastAsia="Times New Roman" w:hAnsi="Times New Roman" w:cs="Times New Roman"/>
-                <w:sz w:val="24"/>
-                <w:szCs w:val="24"/>
-              </w:rPr>
-              <w:t xml:space="preserve"> old</w:t>
+              <w:t xml:space="preserve">    26-45 yrs old</w:t>
             </w:r>
             <w:r>
               <w:rPr>
@@ -542,25 +478,7 @@
                 <w:szCs w:val="24"/>
               </w:rPr>
               <w:br/>
-              <w:t xml:space="preserve">    46-65 </w:t>
-            </w:r>
-            <w:proofErr w:type="spellStart"/>
-            <w:r>
-              <w:rPr>
-                <w:rFonts w:ascii="Times New Roman" w:eastAsia="Times New Roman" w:hAnsi="Times New Roman" w:cs="Times New Roman"/>
-                <w:sz w:val="24"/>
-                <w:szCs w:val="24"/>
-              </w:rPr>
-              <w:t>yrs</w:t>
-            </w:r>
-            <w:proofErr w:type="spellEnd"/>
-            <w:r>
-              <w:rPr>
-                <w:rFonts w:ascii="Times New Roman" w:eastAsia="Times New Roman" w:hAnsi="Times New Roman" w:cs="Times New Roman"/>
-                <w:sz w:val="24"/>
-                <w:szCs w:val="24"/>
-              </w:rPr>
-              <w:t xml:space="preserve"> old</w:t>
+              <w:t xml:space="preserve">    46-65 yrs old</w:t>
             </w:r>
             <w:r>
               <w:rPr>
@@ -569,25 +487,7 @@
                 <w:szCs w:val="24"/>
               </w:rPr>
               <w:br/>
-              <w:t xml:space="preserve">    &gt;65 </w:t>
-            </w:r>
-            <w:proofErr w:type="spellStart"/>
-            <w:r>
-              <w:rPr>
-                <w:rFonts w:ascii="Times New Roman" w:eastAsia="Times New Roman" w:hAnsi="Times New Roman" w:cs="Times New Roman"/>
-                <w:sz w:val="24"/>
-                <w:szCs w:val="24"/>
-              </w:rPr>
-              <w:t>yrs</w:t>
-            </w:r>
-            <w:proofErr w:type="spellEnd"/>
-            <w:r>
-              <w:rPr>
-                <w:rFonts w:ascii="Times New Roman" w:eastAsia="Times New Roman" w:hAnsi="Times New Roman" w:cs="Times New Roman"/>
-                <w:sz w:val="24"/>
-                <w:szCs w:val="24"/>
-              </w:rPr>
-              <w:t xml:space="preserve"> old</w:t>
+              <w:t xml:space="preserve">    &gt;65 yrs old</w:t>
             </w:r>
           </w:p>
           <w:p>
@@ -1424,17 +1324,8 @@
                 <w:szCs w:val="24"/>
               </w:rPr>
               <w:br/>
-            </w:r>
-            <w:proofErr w:type="spellStart"/>
-            <w:r>
-              <w:rPr>
-                <w:rFonts w:ascii="Times New Roman" w:eastAsia="Times New Roman" w:hAnsi="Times New Roman" w:cs="Times New Roman"/>
-                <w:sz w:val="24"/>
-                <w:szCs w:val="24"/>
-              </w:rPr>
               <w:t>H</w:t>
             </w:r>
-            <w:proofErr w:type="spellEnd"/>
           </w:p>
         </w:tc>
       </w:tr>
@@ -1671,29 +1562,7 @@
                 <w:sz w:val="24"/>
                 <w:szCs w:val="24"/>
               </w:rPr>
-              <w:t xml:space="preserve">employee, home duties, shift-worker, academic, professional, business owner, executive, </w:t>
-            </w:r>
-            <w:proofErr w:type="spellStart"/>
-            <w:r>
-              <w:rPr>
-                <w:rFonts w:ascii="Times New Roman" w:eastAsia="Times New Roman" w:hAnsi="Times New Roman" w:cs="Times New Roman"/>
-                <w:i/>
-                <w:iCs/>
-                <w:sz w:val="24"/>
-                <w:szCs w:val="24"/>
-              </w:rPr>
-              <w:t>carer</w:t>
-            </w:r>
-            <w:proofErr w:type="spellEnd"/>
-            <w:r>
-              <w:rPr>
-                <w:rFonts w:ascii="Times New Roman" w:eastAsia="Times New Roman" w:hAnsi="Times New Roman" w:cs="Times New Roman"/>
-                <w:i/>
-                <w:iCs/>
-                <w:sz w:val="24"/>
-                <w:szCs w:val="24"/>
-              </w:rPr>
-              <w:t>, unemployed, volunteer, specific industry sector</w:t>
+              <w:t>employee, home duties, shift-worker, academic, professional, business owner, executive, carer, unemployed, volunteer, specific industry sector</w:t>
             </w:r>
           </w:p>
         </w:tc>
@@ -1717,7 +1586,6 @@
                 <w:szCs w:val="24"/>
               </w:rPr>
             </w:pPr>
-            <w:proofErr w:type="spellStart"/>
             <w:r>
               <w:rPr>
                 <w:rFonts w:ascii="Times New Roman" w:eastAsia="Times New Roman" w:hAnsi="Times New Roman" w:cs="Times New Roman"/>
@@ -1732,16 +1600,7 @@
                 <w:sz w:val="24"/>
                 <w:szCs w:val="24"/>
               </w:rPr>
-              <w:t xml:space="preserve"> working</w:t>
-            </w:r>
-            <w:proofErr w:type="spellEnd"/>
-            <w:r>
-              <w:rPr>
-                <w:rFonts w:ascii="Times New Roman" w:eastAsia="Times New Roman" w:hAnsi="Times New Roman" w:cs="Times New Roman"/>
-                <w:sz w:val="24"/>
-                <w:szCs w:val="24"/>
-              </w:rPr>
-              <w:t xml:space="preserve"> – non-career</w:t>
+              <w:t xml:space="preserve"> working – non-career</w:t>
             </w:r>
             <w:r>
               <w:rPr>
@@ -3375,18 +3234,8 @@
                 <w:sz w:val="24"/>
                 <w:szCs w:val="24"/>
               </w:rPr>
-              <w:t xml:space="preserve">Need to shop for winter clothes – want to be </w:t>
-            </w:r>
-            <w:proofErr w:type="spellStart"/>
-            <w:r>
-              <w:rPr>
-                <w:rFonts w:ascii="Times New Roman" w:eastAsia="Times New Roman" w:hAnsi="Times New Roman" w:cs="Times New Roman"/>
-                <w:sz w:val="24"/>
-                <w:szCs w:val="24"/>
-              </w:rPr>
-              <w:t>fashinable</w:t>
-            </w:r>
-            <w:proofErr w:type="spellEnd"/>
+              <w:t>Need to shop for winter clothes – want to be fashinable</w:t>
+            </w:r>
           </w:p>
         </w:tc>
         <w:tc>
@@ -3500,29 +3349,7 @@
                 <w:sz w:val="24"/>
                 <w:szCs w:val="24"/>
               </w:rPr>
-              <w:t xml:space="preserve">Google, link from other site, word-of-mouth, </w:t>
-            </w:r>
-            <w:proofErr w:type="spellStart"/>
-            <w:r>
-              <w:rPr>
-                <w:rFonts w:ascii="Times New Roman" w:eastAsia="Times New Roman" w:hAnsi="Times New Roman" w:cs="Times New Roman"/>
-                <w:i/>
-                <w:iCs/>
-                <w:sz w:val="24"/>
-                <w:szCs w:val="24"/>
-              </w:rPr>
-              <w:t>enewsletter</w:t>
-            </w:r>
-            <w:proofErr w:type="spellEnd"/>
-            <w:r>
-              <w:rPr>
-                <w:rFonts w:ascii="Times New Roman" w:eastAsia="Times New Roman" w:hAnsi="Times New Roman" w:cs="Times New Roman"/>
-                <w:i/>
-                <w:iCs/>
-                <w:sz w:val="24"/>
-                <w:szCs w:val="24"/>
-              </w:rPr>
-              <w:t xml:space="preserve"> link, found it accidentally</w:t>
+              <w:t>Google, link from other site, word-of-mouth, enewsletter link, found it accidentally</w:t>
             </w:r>
           </w:p>
         </w:tc>
@@ -4052,33 +3879,15 @@
           <w:b w:val="0"/>
           <w:bCs w:val="0"/>
         </w:rPr>
-        <w:t xml:space="preserve"> – our demographics are highlighted in </w:t>
-      </w:r>
-      <w:proofErr w:type="gramStart"/>
-      <w:r>
-        <w:rPr>
-          <w:rStyle w:val="Strong"/>
-          <w:b w:val="0"/>
-          <w:bCs w:val="0"/>
-        </w:rPr>
-        <w:t xml:space="preserve">yellow </w:t>
-      </w:r>
-      <w:r>
-        <w:rPr>
-          <w:rStyle w:val="Strong"/>
-          <w:b w:val="0"/>
-          <w:bCs w:val="0"/>
-        </w:rPr>
-        <w:t>.</w:t>
-      </w:r>
-      <w:proofErr w:type="gramEnd"/>
-      <w:r>
-        <w:rPr>
-          <w:rStyle w:val="Strong"/>
-          <w:b w:val="0"/>
-          <w:bCs w:val="0"/>
-        </w:rPr>
-        <w:t xml:space="preserve">  As a result, the website</w:t>
+        <w:t xml:space="preserve"> – our demographics are highlighted in yellow </w:t>
+      </w:r>
+      <w:r>
+        <w:rPr>
+          <w:rStyle w:val="Strong"/>
+          <w:b w:val="0"/>
+          <w:bCs w:val="0"/>
+        </w:rPr>
+        <w:t>.  As a result, the website</w:t>
       </w:r>
       <w:r>
         <w:rPr>
@@ -4297,18 +4106,57 @@
           <w:b w:val="0"/>
           <w:bCs w:val="0"/>
         </w:rPr>
-        <w:t xml:space="preserve"> for </w:t>
-      </w:r>
-      <w:proofErr w:type="gramStart"/>
-      <w:r>
-        <w:rPr>
-          <w:rStyle w:val="Strong"/>
-          <w:b w:val="0"/>
-          <w:bCs w:val="0"/>
-        </w:rPr>
-        <w:t>Winter</w:t>
-      </w:r>
-      <w:proofErr w:type="gramEnd"/>
+        <w:t xml:space="preserve"> for Winter </w:t>
+      </w:r>
+    </w:p>
+    <w:p>
+      <w:pPr>
+        <w:rPr>
+          <w:rStyle w:val="Strong"/>
+          <w:b w:val="0"/>
+          <w:bCs w:val="0"/>
+        </w:rPr>
+      </w:pPr>
+      <w:r>
+        <w:rPr>
+          <w:rStyle w:val="Strong"/>
+          <w:b w:val="0"/>
+          <w:bCs w:val="0"/>
+        </w:rPr>
+        <w:t>Janet is a 26 year working mother of 3 kids, and lives in Ann Arbor, MI.  She works full-time while juggling her children’s sports, music and dance lessons during the weekends.  Janet is at her daughter’s soccer game –</w:t>
+      </w:r>
+      <w:r>
+        <w:rPr>
+          <w:rStyle w:val="Strong"/>
+          <w:b w:val="0"/>
+          <w:bCs w:val="0"/>
+        </w:rPr>
+        <w:t xml:space="preserve"> and she is cold; Autumn has arrived</w:t>
+      </w:r>
+      <w:r>
+        <w:rPr>
+          <w:rStyle w:val="Strong"/>
+          <w:b w:val="0"/>
+          <w:bCs w:val="0"/>
+        </w:rPr>
+        <w:t>.  Janet realizes</w:t>
+      </w:r>
+      <w:r>
+        <w:rPr>
+          <w:rStyle w:val="Strong"/>
+          <w:b w:val="0"/>
+          <w:bCs w:val="0"/>
+        </w:rPr>
+        <w:t xml:space="preserve"> she needs to quickly get more winter clothes.  So at half-time, she opens her mobile phone, a Samsung 7, and starts searching.  She finds our website </w:t>
+      </w:r>
+      <w:r>
+        <w:rPr>
+          <w:rStyle w:val="Strong"/>
+          <w:b w:val="0"/>
+          <w:bCs w:val="0"/>
+        </w:rPr>
+        <w:t>–</w:t>
+      </w:r>
       <w:r>
         <w:rPr>
           <w:rStyle w:val="Strong"/>
@@ -4317,98 +4165,460 @@
         </w:rPr>
         <w:t xml:space="preserve"> </w:t>
       </w:r>
-    </w:p>
-    <w:p>
-      <w:pPr>
-        <w:rPr>
-          <w:rStyle w:val="Strong"/>
-          <w:b w:val="0"/>
-          <w:bCs w:val="0"/>
-        </w:rPr>
-      </w:pPr>
-      <w:r>
-        <w:rPr>
-          <w:rStyle w:val="Strong"/>
-          <w:b w:val="0"/>
-          <w:bCs w:val="0"/>
-        </w:rPr>
-        <w:t>Janet is a 26 year working mother of 3 kids, and lives in Ann Arbor, MI.  She works full-time while juggling her children’s sports, music and dance lessons during the weekends.  Janet is at her daughter’s soccer game –</w:t>
-      </w:r>
-      <w:r>
-        <w:rPr>
-          <w:rStyle w:val="Strong"/>
-          <w:b w:val="0"/>
-          <w:bCs w:val="0"/>
-        </w:rPr>
-        <w:t xml:space="preserve"> and she is cold; </w:t>
-      </w:r>
-      <w:proofErr w:type="gramStart"/>
-      <w:r>
-        <w:rPr>
-          <w:rStyle w:val="Strong"/>
-          <w:b w:val="0"/>
-          <w:bCs w:val="0"/>
-        </w:rPr>
-        <w:t>Autumn</w:t>
-      </w:r>
-      <w:proofErr w:type="gramEnd"/>
-      <w:r>
-        <w:rPr>
-          <w:rStyle w:val="Strong"/>
-          <w:b w:val="0"/>
-          <w:bCs w:val="0"/>
-        </w:rPr>
-        <w:t xml:space="preserve"> has arrived</w:t>
-      </w:r>
-      <w:r>
-        <w:rPr>
-          <w:rStyle w:val="Strong"/>
-          <w:b w:val="0"/>
-          <w:bCs w:val="0"/>
-        </w:rPr>
-        <w:t>.  Janet realizes</w:t>
-      </w:r>
-      <w:r>
-        <w:rPr>
-          <w:rStyle w:val="Strong"/>
-          <w:b w:val="0"/>
-          <w:bCs w:val="0"/>
-        </w:rPr>
-        <w:t xml:space="preserve"> she needs to quickly get more winter clothes.  So at half-time, she opens her mobile phone, a Samsung 7, and starts searching.  She finds our website </w:t>
-      </w:r>
-      <w:r>
-        <w:rPr>
-          <w:rStyle w:val="Strong"/>
-          <w:b w:val="0"/>
-          <w:bCs w:val="0"/>
-        </w:rPr>
-        <w:t>–</w:t>
-      </w:r>
-      <w:r>
-        <w:rPr>
-          <w:rStyle w:val="Strong"/>
-          <w:b w:val="0"/>
+      <w:r>
+        <w:rPr>
+          <w:rStyle w:val="Strong"/>
+          <w:b w:val="0"/>
+          <w:bCs w:val="0"/>
+        </w:rPr>
+        <w:t xml:space="preserve">and quickly purchases some scarves, and gloves.  She remembers that her best friend and co-worker is having a birthday – so she takes advantage of our website and orders some fashionable winter clothes and accessories. </w:t>
+      </w:r>
+    </w:p>
+    <w:p>
+      <w:pPr>
+        <w:rPr>
+          <w:rStyle w:val="Strong"/>
+          <w:b w:val="0"/>
+          <w:bCs w:val="0"/>
+        </w:rPr>
+      </w:pPr>
+    </w:p>
+    <w:p>
+      <w:pPr>
+        <w:pStyle w:val="Heading1"/>
+        <w:rPr>
+          <w:rStyle w:val="Strong"/>
+          <w:bCs w:val="0"/>
+        </w:rPr>
+      </w:pPr>
+      <w:r>
+        <w:rPr>
+          <w:rStyle w:val="Strong"/>
+          <w:bCs w:val="0"/>
+        </w:rPr>
+        <w:t xml:space="preserve">Web Browser Test </w:t>
+      </w:r>
+      <w:r>
+        <w:rPr>
+          <w:rStyle w:val="Strong"/>
           <w:bCs w:val="0"/>
         </w:rPr>
         <w:t xml:space="preserve"> </w:t>
       </w:r>
-      <w:r>
-        <w:rPr>
-          <w:rStyle w:val="Strong"/>
-          <w:b w:val="0"/>
-          <w:bCs w:val="0"/>
-        </w:rPr>
-        <w:t xml:space="preserve">and quickly purchases some scarves, and gloves.  She remembers that her best friend and co-worker is having a birthday – so she takes advantage of our website and orders some fashionable winter clothes and accessories. </w:t>
-      </w:r>
-    </w:p>
-    <w:p>
-      <w:pPr>
-        <w:rPr>
-          <w:rStyle w:val="Strong"/>
-          <w:b w:val="0"/>
-          <w:bCs w:val="0"/>
-        </w:rPr>
-      </w:pPr>
+    </w:p>
+    <w:p>
+      <w:pPr>
+        <w:rPr>
+          <w:rStyle w:val="Strong"/>
+          <w:b w:val="0"/>
+          <w:bCs w:val="0"/>
+        </w:rPr>
+      </w:pPr>
+      <w:r>
+        <w:rPr>
+          <w:rStyle w:val="Strong"/>
+          <w:b w:val="0"/>
+          <w:bCs w:val="0"/>
+        </w:rPr>
+        <w:t>The web site was tested on the following browsers</w:t>
+      </w:r>
+      <w:r>
+        <w:rPr>
+          <w:rStyle w:val="Strong"/>
+          <w:b w:val="0"/>
+          <w:bCs w:val="0"/>
+        </w:rPr>
+        <w:t>, all running on Windows ??</w:t>
+      </w:r>
+      <w:r>
+        <w:rPr>
+          <w:rStyle w:val="Strong"/>
+          <w:b w:val="0"/>
+          <w:bCs w:val="0"/>
+        </w:rPr>
+        <w:t>, with results as shown:</w:t>
+      </w:r>
+    </w:p>
+    <w:p>
+      <w:pPr>
+        <w:ind w:left="720"/>
+        <w:rPr>
+          <w:rStyle w:val="Strong"/>
+          <w:rFonts w:cs="Arial"/>
+          <w:b w:val="0"/>
+          <w:bCs w:val="0"/>
+          <w:sz w:val="24"/>
+        </w:rPr>
+      </w:pPr>
+      <w:r>
+        <w:rPr>
+          <w:rStyle w:val="Strong"/>
+          <w:b w:val="0"/>
+          <w:bCs w:val="0"/>
+        </w:rPr>
+        <w:t>Mozilla Firefox:</w:t>
+      </w:r>
+      <w:r>
+        <w:rPr>
+          <w:rStyle w:val="Strong"/>
+          <w:b w:val="0"/>
+          <w:bCs w:val="0"/>
+        </w:rPr>
+        <w:tab/>
+      </w:r>
+      <w:r>
+        <w:rPr>
+          <w:rStyle w:val="Strong"/>
+          <w:b w:val="0"/>
+          <w:bCs w:val="0"/>
+        </w:rPr>
+        <w:tab/>
+      </w:r>
+      <w:r>
+        <w:rPr>
+          <w:rStyle w:val="Strong"/>
+          <w:rFonts w:ascii="Wingdings 2" w:hAnsi="Wingdings 2"/>
+          <w:bCs w:val="0"/>
+          <w:color w:val="538135" w:themeColor="accent6" w:themeShade="BF"/>
+          <w:sz w:val="24"/>
+        </w:rPr>
+        <w:t></w:t>
+      </w:r>
+      <w:r>
+        <w:rPr>
+          <w:rStyle w:val="Strong"/>
+          <w:rFonts w:ascii="Wingdings 2" w:hAnsi="Wingdings 2"/>
+          <w:bCs w:val="0"/>
+          <w:color w:val="538135" w:themeColor="accent6" w:themeShade="BF"/>
+          <w:sz w:val="24"/>
+        </w:rPr>
+        <w:t></w:t>
+      </w:r>
+      <w:r>
+        <w:rPr>
+          <w:rStyle w:val="Strong"/>
+          <w:bCs w:val="0"/>
+          <w:color w:val="538135" w:themeColor="accent6" w:themeShade="BF"/>
+        </w:rPr>
+        <w:t>Pass</w:t>
+      </w:r>
+      <w:r>
+        <w:rPr>
+          <w:rStyle w:val="Strong"/>
+          <w:bCs w:val="0"/>
+          <w:color w:val="538135" w:themeColor="accent6" w:themeShade="BF"/>
+        </w:rPr>
+        <w:t>ed</w:t>
+      </w:r>
+      <w:r>
+        <w:rPr>
+          <w:rStyle w:val="Strong"/>
+          <w:rFonts w:ascii="Wingdings 2" w:hAnsi="Wingdings 2"/>
+          <w:bCs w:val="0"/>
+          <w:color w:val="538135" w:themeColor="accent6" w:themeShade="BF"/>
+          <w:sz w:val="24"/>
+        </w:rPr>
+        <w:tab/>
+      </w:r>
+      <w:r>
+        <w:rPr>
+          <w:rStyle w:val="Strong"/>
+          <w:rFonts w:cs="Arial"/>
+          <w:b w:val="0"/>
+          <w:bCs w:val="0"/>
+          <w:sz w:val="24"/>
+        </w:rPr>
+        <w:t xml:space="preserve">(Tested on version 52+) </w:t>
+      </w:r>
+      <w:r>
+        <w:rPr>
+          <w:rStyle w:val="Strong"/>
+          <w:rFonts w:cs="Arial"/>
+          <w:b w:val="0"/>
+          <w:bCs w:val="0"/>
+          <w:sz w:val="24"/>
+        </w:rPr>
+        <w:br/>
+      </w:r>
+      <w:r>
+        <w:rPr>
+          <w:rStyle w:val="Strong"/>
+          <w:b w:val="0"/>
+          <w:bCs w:val="0"/>
+        </w:rPr>
+        <w:t>Google Chrome</w:t>
+      </w:r>
+      <w:r>
+        <w:rPr>
+          <w:rStyle w:val="Strong"/>
+          <w:b w:val="0"/>
+          <w:bCs w:val="0"/>
+        </w:rPr>
+        <w:t>:</w:t>
+      </w:r>
+      <w:r>
+        <w:rPr>
+          <w:rStyle w:val="Strong"/>
+          <w:b w:val="0"/>
+          <w:bCs w:val="0"/>
+        </w:rPr>
+        <w:tab/>
+      </w:r>
+      <w:r>
+        <w:rPr>
+          <w:rStyle w:val="Strong"/>
+          <w:rFonts w:ascii="Wingdings 2" w:hAnsi="Wingdings 2"/>
+          <w:bCs w:val="0"/>
+          <w:color w:val="538135" w:themeColor="accent6" w:themeShade="BF"/>
+          <w:sz w:val="24"/>
+        </w:rPr>
+        <w:t></w:t>
+      </w:r>
+      <w:r>
+        <w:rPr>
+          <w:rStyle w:val="Strong"/>
+          <w:rFonts w:ascii="Wingdings 2" w:hAnsi="Wingdings 2"/>
+          <w:bCs w:val="0"/>
+          <w:color w:val="538135" w:themeColor="accent6" w:themeShade="BF"/>
+          <w:sz w:val="24"/>
+        </w:rPr>
+        <w:t></w:t>
+      </w:r>
+      <w:r>
+        <w:rPr>
+          <w:rStyle w:val="Strong"/>
+          <w:bCs w:val="0"/>
+          <w:color w:val="538135" w:themeColor="accent6" w:themeShade="BF"/>
+        </w:rPr>
+        <w:t>Pass</w:t>
+      </w:r>
+      <w:r>
+        <w:rPr>
+          <w:rStyle w:val="Strong"/>
+          <w:bCs w:val="0"/>
+          <w:color w:val="538135" w:themeColor="accent6" w:themeShade="BF"/>
+        </w:rPr>
+        <w:t>ed</w:t>
+      </w:r>
+      <w:r>
+        <w:rPr>
+          <w:rStyle w:val="Strong"/>
+          <w:rFonts w:cs="Arial"/>
+          <w:b w:val="0"/>
+          <w:bCs w:val="0"/>
+          <w:sz w:val="24"/>
+        </w:rPr>
+        <w:t xml:space="preserve"> </w:t>
+      </w:r>
+      <w:r>
+        <w:rPr>
+          <w:rStyle w:val="Strong"/>
+          <w:rFonts w:cs="Arial"/>
+          <w:b w:val="0"/>
+          <w:bCs w:val="0"/>
+          <w:sz w:val="24"/>
+        </w:rPr>
+        <w:tab/>
+      </w:r>
+      <w:r>
+        <w:rPr>
+          <w:rStyle w:val="Strong"/>
+          <w:rFonts w:cs="Arial"/>
+          <w:b w:val="0"/>
+          <w:bCs w:val="0"/>
+          <w:sz w:val="24"/>
+        </w:rPr>
+        <w:t>(Tested on version 64</w:t>
+      </w:r>
+      <w:r>
+        <w:rPr>
+          <w:rStyle w:val="Strong"/>
+          <w:rFonts w:cs="Arial"/>
+          <w:b w:val="0"/>
+          <w:bCs w:val="0"/>
+          <w:sz w:val="24"/>
+        </w:rPr>
+        <w:t xml:space="preserve">+) </w:t>
+      </w:r>
+      <w:r>
+        <w:rPr>
+          <w:rStyle w:val="Strong"/>
+          <w:rFonts w:cs="Arial"/>
+          <w:b w:val="0"/>
+          <w:bCs w:val="0"/>
+          <w:sz w:val="24"/>
+        </w:rPr>
+        <w:br/>
+      </w:r>
+      <w:r>
+        <w:rPr>
+          <w:rStyle w:val="Strong"/>
+          <w:b w:val="0"/>
+          <w:bCs w:val="0"/>
+        </w:rPr>
+        <w:t>MS Internet Explorer</w:t>
+      </w:r>
+      <w:r>
+        <w:rPr>
+          <w:rStyle w:val="Strong"/>
+          <w:b w:val="0"/>
+          <w:bCs w:val="0"/>
+        </w:rPr>
+        <w:t>:</w:t>
+      </w:r>
+      <w:r>
+        <w:rPr>
+          <w:rStyle w:val="Strong"/>
+          <w:b w:val="0"/>
+          <w:bCs w:val="0"/>
+        </w:rPr>
+        <w:tab/>
+      </w:r>
+      <w:r>
+        <w:rPr>
+          <w:rStyle w:val="Strong"/>
+          <w:rFonts w:ascii="Wingdings 2" w:hAnsi="Wingdings 2"/>
+          <w:bCs w:val="0"/>
+          <w:color w:val="FF0000"/>
+          <w:sz w:val="24"/>
+        </w:rPr>
+        <w:t></w:t>
+      </w:r>
+      <w:r>
+        <w:rPr>
+          <w:rStyle w:val="Strong"/>
+          <w:rFonts w:ascii="Wingdings 2" w:hAnsi="Wingdings 2"/>
+          <w:bCs w:val="0"/>
+          <w:color w:val="538135" w:themeColor="accent6" w:themeShade="BF"/>
+          <w:sz w:val="24"/>
+        </w:rPr>
+        <w:t></w:t>
+      </w:r>
+      <w:r>
+        <w:rPr>
+          <w:rStyle w:val="Strong"/>
+          <w:bCs w:val="0"/>
+          <w:color w:val="FF0000"/>
+        </w:rPr>
+        <w:t>Failed</w:t>
+      </w:r>
+      <w:r>
+        <w:rPr>
+          <w:rStyle w:val="Strong"/>
+          <w:rFonts w:cs="Arial"/>
+          <w:b w:val="0"/>
+          <w:bCs w:val="0"/>
+          <w:color w:val="FF0000"/>
+          <w:sz w:val="24"/>
+        </w:rPr>
+        <w:t xml:space="preserve"> </w:t>
+      </w:r>
+      <w:r>
+        <w:rPr>
+          <w:rStyle w:val="Strong"/>
+          <w:rFonts w:cs="Arial"/>
+          <w:b w:val="0"/>
+          <w:bCs w:val="0"/>
+          <w:color w:val="FF0000"/>
+          <w:sz w:val="24"/>
+        </w:rPr>
+        <w:tab/>
+      </w:r>
+      <w:r>
+        <w:rPr>
+          <w:rStyle w:val="Strong"/>
+          <w:rFonts w:cs="Arial"/>
+          <w:b w:val="0"/>
+          <w:bCs w:val="0"/>
+          <w:sz w:val="24"/>
+        </w:rPr>
+        <w:t>(Tested on version 11</w:t>
+      </w:r>
+      <w:r>
+        <w:rPr>
+          <w:rStyle w:val="Strong"/>
+          <w:rFonts w:cs="Arial"/>
+          <w:b w:val="0"/>
+          <w:bCs w:val="0"/>
+          <w:sz w:val="24"/>
+        </w:rPr>
+        <w:t>)</w:t>
+      </w:r>
+    </w:p>
+    <w:p>
+      <w:pPr>
+        <w:rPr>
+          <w:rStyle w:val="Strong"/>
+          <w:b w:val="0"/>
+          <w:bCs w:val="0"/>
+        </w:rPr>
+      </w:pPr>
+      <w:r>
+        <w:rPr>
+          <w:rStyle w:val="Strong"/>
+          <w:b w:val="0"/>
+          <w:bCs w:val="0"/>
+        </w:rPr>
+        <w:t xml:space="preserve">The failure on IE is with the 3 images that used the </w:t>
+      </w:r>
+      <w:r>
+        <w:rPr>
+          <w:rStyle w:val="Strong"/>
+          <w:b w:val="0"/>
+          <w:bCs w:val="0"/>
+        </w:rPr>
+        <w:t>“</w:t>
+      </w:r>
+      <w:r>
+        <w:rPr>
+          <w:rStyle w:val="Strong"/>
+          <w:b w:val="0"/>
+          <w:bCs w:val="0"/>
+        </w:rPr>
+        <w:t>srcset method</w:t>
+      </w:r>
+      <w:r>
+        <w:rPr>
+          <w:rStyle w:val="Strong"/>
+          <w:b w:val="0"/>
+          <w:bCs w:val="0"/>
+        </w:rPr>
+        <w:t>”</w:t>
+      </w:r>
+      <w:r>
+        <w:rPr>
+          <w:rStyle w:val="Strong"/>
+          <w:b w:val="0"/>
+          <w:bCs w:val="0"/>
+        </w:rPr>
+        <w:t xml:space="preserve"> to set image size based on </w:t>
+      </w:r>
+      <w:r>
+        <w:rPr>
+          <w:rStyle w:val="Strong"/>
+          <w:b w:val="0"/>
+          <w:bCs w:val="0"/>
+        </w:rPr>
+        <w:t xml:space="preserve">browser </w:t>
+      </w:r>
+      <w:bookmarkStart w:id="0" w:name="_GoBack"/>
+      <w:bookmarkEnd w:id="0"/>
+      <w:r>
+        <w:rPr>
+          <w:rStyle w:val="Strong"/>
+          <w:b w:val="0"/>
+          <w:bCs w:val="0"/>
+        </w:rPr>
+        <w:t>width</w:t>
+      </w:r>
+      <w:r>
+        <w:rPr>
+          <w:rStyle w:val="Strong"/>
+          <w:b w:val="0"/>
+          <w:bCs w:val="0"/>
+        </w:rPr>
+        <w:t xml:space="preserve">.  This HTML5 feature is NOT supported in IExplorer. </w:t>
+      </w:r>
     </w:p>
     <w:p>
       <w:pPr>
@@ -4456,33 +4666,15 @@
           <w:b w:val="0"/>
           <w:bCs w:val="0"/>
         </w:rPr>
-        <w:t xml:space="preserve">The following tool was used to test the how responsive the web design </w:t>
-      </w:r>
-      <w:proofErr w:type="gramStart"/>
-      <w:r>
-        <w:rPr>
-          <w:rStyle w:val="Strong"/>
-          <w:b w:val="0"/>
-          <w:bCs w:val="0"/>
-        </w:rPr>
-        <w:t>is</w:t>
-      </w:r>
-      <w:r>
-        <w:rPr>
-          <w:rStyle w:val="Strong"/>
-          <w:b w:val="0"/>
-          <w:bCs w:val="0"/>
-        </w:rPr>
-        <w:t xml:space="preserve">  (</w:t>
-      </w:r>
-      <w:proofErr w:type="gramEnd"/>
-      <w:r>
-        <w:rPr>
-          <w:rStyle w:val="Strong"/>
-          <w:b w:val="0"/>
-          <w:bCs w:val="0"/>
-        </w:rPr>
-        <w:t>3)</w:t>
+        <w:t>The following tool was used to test the how responsive the web design is</w:t>
+      </w:r>
+      <w:r>
+        <w:rPr>
+          <w:rStyle w:val="Strong"/>
+          <w:b w:val="0"/>
+          <w:bCs w:val="0"/>
+        </w:rPr>
+        <w:t xml:space="preserve">  (3)</w:t>
       </w:r>
       <w:r>
         <w:rPr>
@@ -4604,30 +4796,14 @@
           <w:rStyle w:val="Strong"/>
           <w:bCs w:val="0"/>
         </w:rPr>
-        <w:t xml:space="preserve">TEST #1 – NARROW </w:t>
-      </w:r>
-      <w:proofErr w:type="gramStart"/>
-      <w:r>
-        <w:rPr>
-          <w:rStyle w:val="Strong"/>
-          <w:bCs w:val="0"/>
-        </w:rPr>
-        <w:t xml:space="preserve">MONITORS </w:t>
-      </w:r>
-      <w:r>
-        <w:rPr>
-          <w:rStyle w:val="Strong"/>
-          <w:bCs w:val="0"/>
-        </w:rPr>
-        <w:t xml:space="preserve"> ~</w:t>
-      </w:r>
-      <w:proofErr w:type="gramEnd"/>
-      <w:r>
-        <w:rPr>
-          <w:rStyle w:val="Strong"/>
-          <w:bCs w:val="0"/>
-        </w:rPr>
-        <w:t xml:space="preserve"> MOBILE </w:t>
+        <w:t xml:space="preserve">TEST #1 – NARROW MONITORS </w:t>
+      </w:r>
+      <w:r>
+        <w:rPr>
+          <w:rStyle w:val="Strong"/>
+          <w:bCs w:val="0"/>
+        </w:rPr>
+        <w:t xml:space="preserve"> ~ MOBILE </w:t>
       </w:r>
       <w:r>
         <w:rPr>
@@ -4868,27 +5044,7 @@
           <w:b w:val="0"/>
           <w:bCs w:val="0"/>
         </w:rPr>
-        <w:t xml:space="preserve"> – Mailing list “Submit” button gets pushed down and over to the left (see the circled area in red).  This only happens when the width is &lt; 450 </w:t>
-      </w:r>
-      <w:proofErr w:type="spellStart"/>
-      <w:proofErr w:type="gramStart"/>
-      <w:r>
-        <w:rPr>
-          <w:rStyle w:val="Strong"/>
-          <w:b w:val="0"/>
-          <w:bCs w:val="0"/>
-        </w:rPr>
-        <w:t>px</w:t>
-      </w:r>
-      <w:proofErr w:type="spellEnd"/>
-      <w:proofErr w:type="gramEnd"/>
-      <w:r>
-        <w:rPr>
-          <w:rStyle w:val="Strong"/>
-          <w:b w:val="0"/>
-          <w:bCs w:val="0"/>
-        </w:rPr>
-        <w:t xml:space="preserve">.  The format works great for wider screens. </w:t>
+        <w:t xml:space="preserve"> – Mailing list “Submit” button gets pushed down and over to the left (see the circled area in red).  This only happens when the width is &lt; 450 px.  The format works great for wider screens. </w:t>
       </w:r>
     </w:p>
     <w:p>
@@ -5003,69 +5159,15 @@
           <w:b w:val="0"/>
           <w:bCs w:val="0"/>
         </w:rPr>
-        <w:t>When the window is narrowed, and the “Submit” button moves down, this expands the center header (</w:t>
-      </w:r>
-      <w:proofErr w:type="spellStart"/>
-      <w:r>
-        <w:rPr>
-          <w:rStyle w:val="Strong"/>
-          <w:b w:val="0"/>
-          <w:bCs w:val="0"/>
-        </w:rPr>
-        <w:t>header.mailing</w:t>
-      </w:r>
-      <w:proofErr w:type="spellEnd"/>
-      <w:r>
-        <w:rPr>
-          <w:rStyle w:val="Strong"/>
-          <w:b w:val="0"/>
-          <w:bCs w:val="0"/>
-        </w:rPr>
-        <w:t>) box – which then creates the white gaps on the left (</w:t>
-      </w:r>
-      <w:proofErr w:type="spellStart"/>
-      <w:r>
-        <w:rPr>
-          <w:rStyle w:val="Strong"/>
-          <w:b w:val="0"/>
-          <w:bCs w:val="0"/>
-        </w:rPr>
-        <w:t>header.logo</w:t>
-      </w:r>
-      <w:proofErr w:type="spellEnd"/>
-      <w:r>
-        <w:rPr>
-          <w:rStyle w:val="Strong"/>
-          <w:b w:val="0"/>
-          <w:bCs w:val="0"/>
-        </w:rPr>
-        <w:t xml:space="preserve">) and right header </w:t>
-      </w:r>
-      <w:r>
-        <w:rPr>
-          <w:rStyle w:val="Strong"/>
-          <w:b w:val="0"/>
-          <w:bCs w:val="0"/>
-        </w:rPr>
-        <w:t>(</w:t>
-      </w:r>
-      <w:proofErr w:type="spellStart"/>
-      <w:r>
-        <w:rPr>
-          <w:rStyle w:val="Strong"/>
-          <w:b w:val="0"/>
-          <w:bCs w:val="0"/>
-        </w:rPr>
-        <w:t>header.signin</w:t>
-      </w:r>
-      <w:proofErr w:type="spellEnd"/>
-      <w:r>
-        <w:rPr>
-          <w:rStyle w:val="Strong"/>
-          <w:b w:val="0"/>
-          <w:bCs w:val="0"/>
-        </w:rPr>
-        <w:t xml:space="preserve">) </w:t>
+        <w:t xml:space="preserve">When the window is narrowed, and the “Submit” button moves down, this expands the center header (header.mailing) box – which then creates the white gaps on the left (header.logo) and right header </w:t>
+      </w:r>
+      <w:r>
+        <w:rPr>
+          <w:rStyle w:val="Strong"/>
+          <w:b w:val="0"/>
+          <w:bCs w:val="0"/>
+        </w:rPr>
+        <w:t xml:space="preserve">(header.signin) </w:t>
       </w:r>
       <w:r>
         <w:rPr>
@@ -5109,50 +5211,30 @@
         </w:rPr>
         <w:tab/>
       </w:r>
-      <w:proofErr w:type="gramStart"/>
-      <w:r>
-        <w:rPr>
-          <w:rStyle w:val="Strong"/>
-          <w:b w:val="0"/>
-          <w:bCs w:val="0"/>
-        </w:rPr>
-        <w:t>min-height</w:t>
-      </w:r>
-      <w:proofErr w:type="gramEnd"/>
-      <w:r>
-        <w:rPr>
-          <w:rStyle w:val="Strong"/>
-          <w:b w:val="0"/>
-          <w:bCs w:val="0"/>
-        </w:rPr>
-        <w:t>: 170px;</w:t>
-      </w:r>
-    </w:p>
-    <w:p>
-      <w:pPr>
-        <w:rPr>
-          <w:rStyle w:val="Strong"/>
-          <w:b w:val="0"/>
-          <w:bCs w:val="0"/>
-        </w:rPr>
-      </w:pPr>
-      <w:proofErr w:type="gramStart"/>
-      <w:r>
-        <w:rPr>
-          <w:rStyle w:val="Strong"/>
-          <w:b w:val="0"/>
-          <w:bCs w:val="0"/>
-        </w:rPr>
-        <w:t>to</w:t>
-      </w:r>
-      <w:proofErr w:type="gramEnd"/>
-      <w:r>
-        <w:rPr>
-          <w:rStyle w:val="Strong"/>
-          <w:b w:val="0"/>
-          <w:bCs w:val="0"/>
-        </w:rPr>
-        <w:t>:</w:t>
+      <w:r>
+        <w:rPr>
+          <w:rStyle w:val="Strong"/>
+          <w:b w:val="0"/>
+          <w:bCs w:val="0"/>
+        </w:rPr>
+        <w:t>min-height: 170px;</w:t>
+      </w:r>
+    </w:p>
+    <w:p>
+      <w:pPr>
+        <w:rPr>
+          <w:rStyle w:val="Strong"/>
+          <w:b w:val="0"/>
+          <w:bCs w:val="0"/>
+        </w:rPr>
+      </w:pPr>
+      <w:r>
+        <w:rPr>
+          <w:rStyle w:val="Strong"/>
+          <w:b w:val="0"/>
+          <w:bCs w:val="0"/>
+        </w:rPr>
+        <w:t>to:</w:t>
       </w:r>
     </w:p>
     <w:p>
@@ -5169,24 +5251,7 @@
           <w:bCs w:val="0"/>
         </w:rPr>
         <w:tab/>
-      </w:r>
-      <w:proofErr w:type="gramStart"/>
-      <w:r>
-        <w:rPr>
-          <w:rStyle w:val="Strong"/>
-          <w:b w:val="0"/>
-          <w:bCs w:val="0"/>
-        </w:rPr>
-        <w:t>min-height</w:t>
-      </w:r>
-      <w:proofErr w:type="gramEnd"/>
-      <w:r>
-        <w:rPr>
-          <w:rStyle w:val="Strong"/>
-          <w:b w:val="0"/>
-          <w:bCs w:val="0"/>
-        </w:rPr>
-        <w:t>: 18</w:t>
+        <w:t>min-height: 18</w:t>
       </w:r>
       <w:r>
         <w:rPr>
@@ -5276,25 +5341,7 @@
           <w:b w:val="0"/>
           <w:bCs w:val="0"/>
         </w:rPr>
-        <w:t xml:space="preserve"> – and I originally defined the size with a “fa-2x</w:t>
-      </w:r>
-      <w:proofErr w:type="gramStart"/>
-      <w:r>
-        <w:rPr>
-          <w:rStyle w:val="Strong"/>
-          <w:b w:val="0"/>
-          <w:bCs w:val="0"/>
-        </w:rPr>
-        <w:t>”  as</w:t>
-      </w:r>
-      <w:proofErr w:type="gramEnd"/>
-      <w:r>
-        <w:rPr>
-          <w:rStyle w:val="Strong"/>
-          <w:b w:val="0"/>
-          <w:bCs w:val="0"/>
-        </w:rPr>
-        <w:t xml:space="preserve"> shown below. </w:t>
+        <w:t xml:space="preserve"> – and I originally defined the size with a “fa-2x”  as shown below. </w:t>
       </w:r>
     </w:p>
     <w:p>
@@ -5312,89 +5359,7 @@
           <w:b w:val="0"/>
           <w:bCs w:val="0"/>
         </w:rPr>
-        <w:t>&lt;i class="</w:t>
-      </w:r>
-      <w:proofErr w:type="spellStart"/>
-      <w:r>
-        <w:rPr>
-          <w:rStyle w:val="Strong"/>
-          <w:b w:val="0"/>
-          <w:bCs w:val="0"/>
-        </w:rPr>
-        <w:t>fas</w:t>
-      </w:r>
-      <w:proofErr w:type="spellEnd"/>
-      <w:r>
-        <w:rPr>
-          <w:rStyle w:val="Strong"/>
-          <w:b w:val="0"/>
-          <w:bCs w:val="0"/>
-        </w:rPr>
-        <w:t xml:space="preserve"> </w:t>
-      </w:r>
-      <w:proofErr w:type="spellStart"/>
-      <w:r>
-        <w:rPr>
-          <w:rStyle w:val="Strong"/>
-          <w:b w:val="0"/>
-          <w:bCs w:val="0"/>
-        </w:rPr>
-        <w:t>fa</w:t>
-      </w:r>
-      <w:proofErr w:type="spellEnd"/>
-      <w:r>
-        <w:rPr>
-          <w:rStyle w:val="Strong"/>
-          <w:b w:val="0"/>
-          <w:bCs w:val="0"/>
-        </w:rPr>
-        <w:t xml:space="preserve">-cart-arrow-down fa-2x" </w:t>
-      </w:r>
-      <w:proofErr w:type="spellStart"/>
-      <w:r>
-        <w:rPr>
-          <w:rStyle w:val="Strong"/>
-          <w:b w:val="0"/>
-          <w:bCs w:val="0"/>
-        </w:rPr>
-        <w:t>onclick</w:t>
-      </w:r>
-      <w:proofErr w:type="spellEnd"/>
-      <w:r>
-        <w:rPr>
-          <w:rStyle w:val="Strong"/>
-          <w:b w:val="0"/>
-          <w:bCs w:val="0"/>
-        </w:rPr>
-        <w:t>="</w:t>
-      </w:r>
-      <w:proofErr w:type="spellStart"/>
-      <w:proofErr w:type="gramStart"/>
-      <w:r>
-        <w:rPr>
-          <w:rStyle w:val="Strong"/>
-          <w:b w:val="0"/>
-          <w:bCs w:val="0"/>
-        </w:rPr>
-        <w:t>updateCart</w:t>
-      </w:r>
-      <w:proofErr w:type="spellEnd"/>
-      <w:r>
-        <w:rPr>
-          <w:rStyle w:val="Strong"/>
-          <w:b w:val="0"/>
-          <w:bCs w:val="0"/>
-        </w:rPr>
-        <w:t>(</w:t>
-      </w:r>
-      <w:proofErr w:type="gramEnd"/>
-      <w:r>
-        <w:rPr>
-          <w:rStyle w:val="Strong"/>
-          <w:b w:val="0"/>
-          <w:bCs w:val="0"/>
-        </w:rPr>
-        <w:t>'Fringed Plaid')"&gt;&lt;/i&gt;</w:t>
+        <w:t>&lt;i class="fas fa-cart-arrow-down fa-2x" onclick="updateCart('Fringed Plaid')"&gt;&lt;/i&gt;</w:t>
       </w:r>
     </w:p>
     <w:p>
@@ -5421,7 +5386,6 @@
         </w:rPr>
         <w:t xml:space="preserve"> was changed to “…</w:t>
       </w:r>
-      <w:proofErr w:type="spellStart"/>
       <w:r>
         <w:rPr>
           <w:rStyle w:val="Strong"/>
@@ -5430,8 +5394,6 @@
         </w:rPr>
         <w:t>fa-lg</w:t>
       </w:r>
-      <w:proofErr w:type="spellEnd"/>
-      <w:proofErr w:type="gramStart"/>
       <w:r>
         <w:rPr>
           <w:rStyle w:val="Strong"/>
@@ -5446,16 +5408,7 @@
           <w:b w:val="0"/>
           <w:bCs w:val="0"/>
         </w:rPr>
-        <w:t xml:space="preserve"> -</w:t>
-      </w:r>
-      <w:proofErr w:type="gramEnd"/>
-      <w:r>
-        <w:rPr>
-          <w:rStyle w:val="Strong"/>
-          <w:b w:val="0"/>
-          <w:bCs w:val="0"/>
-        </w:rPr>
-        <w:t xml:space="preserve"> the “large” icon seems to size much better for all monitor widths. The fix is shown below.  </w:t>
+        <w:t xml:space="preserve"> - the “large” icon seems to size much better for all monitor widths. The fix is shown below.  </w:t>
       </w:r>
     </w:p>
     <w:p>
@@ -5560,74 +5513,29 @@
         </w:rPr>
         <w:t xml:space="preserve"> </w:t>
       </w:r>
-      <w:proofErr w:type="gramStart"/>
-      <w:r>
-        <w:rPr>
-          <w:rStyle w:val="Strong"/>
-          <w:bCs w:val="0"/>
-        </w:rPr>
-        <w:t>MONITORS  ~</w:t>
-      </w:r>
-      <w:proofErr w:type="gramEnd"/>
-      <w:r>
-        <w:rPr>
-          <w:rStyle w:val="Strong"/>
-          <w:bCs w:val="0"/>
-        </w:rPr>
-        <w:t xml:space="preserve"> TABLET DEVICES</w:t>
-      </w:r>
-    </w:p>
-    <w:p>
-      <w:pPr>
-        <w:rPr>
-          <w:rStyle w:val="Strong"/>
-          <w:b w:val="0"/>
-          <w:bCs w:val="0"/>
-        </w:rPr>
-      </w:pPr>
-      <w:r>
-        <w:rPr>
-          <w:rStyle w:val="Strong"/>
-          <w:b w:val="0"/>
-          <w:bCs w:val="0"/>
-        </w:rPr>
-        <w:t xml:space="preserve">The website was then test </w:t>
-      </w:r>
-      <w:proofErr w:type="gramStart"/>
-      <w:r>
-        <w:rPr>
-          <w:rStyle w:val="Strong"/>
-          <w:b w:val="0"/>
-          <w:bCs w:val="0"/>
-        </w:rPr>
-        <w:t>on  Apple</w:t>
-      </w:r>
-      <w:proofErr w:type="gramEnd"/>
-      <w:r>
-        <w:rPr>
-          <w:rStyle w:val="Strong"/>
-          <w:b w:val="0"/>
-          <w:bCs w:val="0"/>
-        </w:rPr>
-        <w:t xml:space="preserve"> iPad Mini (768x1024).  This size is a typical size for many tablet devices including Amazon </w:t>
-      </w:r>
-      <w:proofErr w:type="spellStart"/>
-      <w:r>
-        <w:rPr>
-          <w:rStyle w:val="Strong"/>
-          <w:b w:val="0"/>
-          <w:bCs w:val="0"/>
-        </w:rPr>
-        <w:t>Kinde</w:t>
-      </w:r>
-      <w:proofErr w:type="spellEnd"/>
-      <w:r>
-        <w:rPr>
-          <w:rStyle w:val="Strong"/>
-          <w:b w:val="0"/>
-          <w:bCs w:val="0"/>
-        </w:rPr>
-        <w:t xml:space="preserve">., Samsung Galaxy, etc. </w:t>
+      <w:r>
+        <w:rPr>
+          <w:rStyle w:val="Strong"/>
+          <w:bCs w:val="0"/>
+        </w:rPr>
+        <w:t>MONITORS  ~ TABLET DEVICES</w:t>
+      </w:r>
+    </w:p>
+    <w:p>
+      <w:pPr>
+        <w:rPr>
+          <w:rStyle w:val="Strong"/>
+          <w:b w:val="0"/>
+          <w:bCs w:val="0"/>
+        </w:rPr>
+      </w:pPr>
+      <w:r>
+        <w:rPr>
+          <w:rStyle w:val="Strong"/>
+          <w:b w:val="0"/>
+          <w:bCs w:val="0"/>
+        </w:rPr>
+        <w:t xml:space="preserve">The website was then test on  Apple iPad Mini (768x1024).  This size is a typical size for many tablet devices including Amazon Kinde., Samsung Galaxy, etc. </w:t>
       </w:r>
     </w:p>
     <w:p>
@@ -5766,21 +5674,12 @@
         </w:rPr>
         <w:t xml:space="preserve"> </w:t>
       </w:r>
-      <w:proofErr w:type="gramStart"/>
-      <w:r>
-        <w:rPr>
-          <w:rStyle w:val="Strong"/>
-          <w:bCs w:val="0"/>
-        </w:rPr>
-        <w:t>MONITORS  ~</w:t>
-      </w:r>
-      <w:proofErr w:type="gramEnd"/>
-      <w:r>
-        <w:rPr>
-          <w:rStyle w:val="Strong"/>
-          <w:bCs w:val="0"/>
-        </w:rPr>
-        <w:t xml:space="preserve"> TABLET DEVICES</w:t>
+      <w:r>
+        <w:rPr>
+          <w:rStyle w:val="Strong"/>
+          <w:bCs w:val="0"/>
+        </w:rPr>
+        <w:t>MONITORS  ~ TABLET DEVICES</w:t>
       </w:r>
     </w:p>
     <w:p>
@@ -5850,52 +5749,14 @@
         </w:drawing>
       </w:r>
     </w:p>
-    <w:p>
-      <w:pPr>
-        <w:rPr>
-          <w:rStyle w:val="Strong"/>
-          <w:b w:val="0"/>
-          <w:bCs w:val="0"/>
-        </w:rPr>
-      </w:pPr>
-    </w:p>
-    <w:p>
-      <w:pPr>
-        <w:rPr>
-          <w:rStyle w:val="Strong"/>
-          <w:b w:val="0"/>
-          <w:bCs w:val="0"/>
-        </w:rPr>
-      </w:pPr>
-    </w:p>
-    <w:p>
-      <w:pPr>
-        <w:rPr>
-          <w:rStyle w:val="Strong"/>
-          <w:b w:val="0"/>
-          <w:bCs w:val="0"/>
-        </w:rPr>
-      </w:pPr>
-    </w:p>
     <w:p/>
+    <w:p>
+      <w:r>
+        <w:t xml:space="preserve">After fixing the website responsiveness issues for smartphone devices (narrow monitors), the final website can be opened from: </w:t>
+      </w:r>
+    </w:p>
     <w:p/>
-    <w:p/>
-    <w:p/>
-    <w:p>
-      <w:r>
-        <w:t xml:space="preserve">After fixing the website responsiveness issues for smartphone devices (narrow monitors), the final website can be opened from: </w:t>
-      </w:r>
-    </w:p>
-    <w:p/>
-    <w:p>
-      <w:pPr>
-        <w:rPr>
-          <w:rFonts w:asciiTheme="majorHAnsi" w:eastAsiaTheme="majorEastAsia" w:hAnsiTheme="majorHAnsi" w:cstheme="majorBidi"/>
-          <w:color w:val="2E74B5" w:themeColor="accent1" w:themeShade="BF"/>
-          <w:sz w:val="32"/>
-          <w:szCs w:val="32"/>
-        </w:rPr>
-      </w:pPr>
+    <w:p>
       <w:r>
         <w:tab/>
       </w:r>
@@ -5904,9 +5765,19 @@
           <w:rPr>
             <w:rStyle w:val="Hyperlink"/>
           </w:rPr>
-          <w:t>https://jctoll.github.io/winter_wear_house/index.html</w:t>
+          <w:t>https://jctoll.github.io/winter_wear_warehouse/index.html</w:t>
         </w:r>
       </w:hyperlink>
+    </w:p>
+    <w:p>
+      <w:pPr>
+        <w:rPr>
+          <w:rFonts w:asciiTheme="majorHAnsi" w:eastAsiaTheme="majorEastAsia" w:hAnsiTheme="majorHAnsi" w:cstheme="majorBidi"/>
+          <w:color w:val="2E74B5" w:themeColor="accent1" w:themeShade="BF"/>
+          <w:sz w:val="32"/>
+          <w:szCs w:val="32"/>
+        </w:rPr>
+      </w:pPr>
       <w:r>
         <w:br w:type="page"/>
       </w:r>

</xml_diff>